<commit_message>
Lighten banding and darken text in remaining reports AB#16825
</commit_message>
<xml_diff>
--- a/Apps/GatewayApi/src/Assets/Templates/CovidReport.docx
+++ b/Apps/GatewayApi/src/Assets/Templates/CovidReport.docx
@@ -1,6 +1,6 @@
 
 <file path=word/document.xml><?xml version="1.0" encoding="utf-8"?>
-<w:document xmlns:wpc="http://schemas.microsoft.com/office/word/2010/wordprocessingCanvas" xmlns:cx="http://schemas.microsoft.com/office/drawing/2014/chartex" xmlns:cx1="http://schemas.microsoft.com/office/drawing/2015/9/8/chartex" xmlns:cx2="http://schemas.microsoft.com/office/drawing/2015/10/21/chartex" xmlns:cx3="http://schemas.microsoft.com/office/drawing/2016/5/9/chartex" xmlns:cx4="http://schemas.microsoft.com/office/drawing/2016/5/10/chartex" xmlns:cx5="http://schemas.microsoft.com/office/drawing/2016/5/11/chartex" xmlns:cx6="http://schemas.microsoft.com/office/drawing/2016/5/12/chartex" xmlns:cx7="http://schemas.microsoft.com/office/drawing/2016/5/13/chartex" xmlns:cx8="http://schemas.microsoft.com/office/drawing/2016/5/14/chartex" xmlns:mc="http://schemas.openxmlformats.org/markup-compatibility/2006" xmlns:aink="http://schemas.microsoft.com/office/drawing/2016/ink" xmlns:am3d="http://schemas.microsoft.com/office/drawing/2017/model3d" xmlns:o="urn:schemas-microsoft-com:office:office" xmlns:r="http://schemas.openxmlformats.org/officeDocument/2006/relationships" xmlns:m="http://schemas.openxmlformats.org/officeDocument/2006/math" xmlns:v="urn:schemas-microsoft-com:vml" xmlns:wp14="http://schemas.microsoft.com/office/word/2010/wordprocessingDrawing" xmlns:wp="http://schemas.openxmlformats.org/drawingml/2006/wordprocessingDrawing" xmlns:w10="urn:schemas-microsoft-com:office:word" xmlns:w="http://schemas.openxmlformats.org/wordprocessingml/2006/main" xmlns:w14="http://schemas.microsoft.com/office/word/2010/wordml" xmlns:w15="http://schemas.microsoft.com/office/word/2012/wordml" xmlns:w16cex="http://schemas.microsoft.com/office/word/2018/wordml/cex" xmlns:w16cid="http://schemas.microsoft.com/office/word/2016/wordml/cid" xmlns:w16="http://schemas.microsoft.com/office/word/2018/wordml" xmlns:w16sdtdh="http://schemas.microsoft.com/office/word/2020/wordml/sdtdatahash" xmlns:w16se="http://schemas.microsoft.com/office/word/2015/wordml/symex" xmlns:wpg="http://schemas.microsoft.com/office/word/2010/wordprocessingGroup" xmlns:wpi="http://schemas.microsoft.com/office/word/2010/wordprocessingInk" xmlns:wne="http://schemas.microsoft.com/office/word/2006/wordml" xmlns:wps="http://schemas.microsoft.com/office/word/2010/wordprocessingShape" mc:Ignorable="w14 w15 w16se w16cid w16 w16cex w16sdtdh wp14">
+<w:document xmlns:wpc="http://schemas.microsoft.com/office/word/2010/wordprocessingCanvas" xmlns:cx="http://schemas.microsoft.com/office/drawing/2014/chartex" xmlns:cx1="http://schemas.microsoft.com/office/drawing/2015/9/8/chartex" xmlns:cx2="http://schemas.microsoft.com/office/drawing/2015/10/21/chartex" xmlns:cx3="http://schemas.microsoft.com/office/drawing/2016/5/9/chartex" xmlns:cx4="http://schemas.microsoft.com/office/drawing/2016/5/10/chartex" xmlns:cx5="http://schemas.microsoft.com/office/drawing/2016/5/11/chartex" xmlns:cx6="http://schemas.microsoft.com/office/drawing/2016/5/12/chartex" xmlns:cx7="http://schemas.microsoft.com/office/drawing/2016/5/13/chartex" xmlns:cx8="http://schemas.microsoft.com/office/drawing/2016/5/14/chartex" xmlns:mc="http://schemas.openxmlformats.org/markup-compatibility/2006" xmlns:aink="http://schemas.microsoft.com/office/drawing/2016/ink" xmlns:am3d="http://schemas.microsoft.com/office/drawing/2017/model3d" xmlns:o="urn:schemas-microsoft-com:office:office" xmlns:oel="http://schemas.microsoft.com/office/2019/extlst" xmlns:r="http://schemas.openxmlformats.org/officeDocument/2006/relationships" xmlns:m="http://schemas.openxmlformats.org/officeDocument/2006/math" xmlns:v="urn:schemas-microsoft-com:vml" xmlns:wp14="http://schemas.microsoft.com/office/word/2010/wordprocessingDrawing" xmlns:wp="http://schemas.openxmlformats.org/drawingml/2006/wordprocessingDrawing" xmlns:w10="urn:schemas-microsoft-com:office:word" xmlns:w="http://schemas.openxmlformats.org/wordprocessingml/2006/main" xmlns:w14="http://schemas.microsoft.com/office/word/2010/wordml" xmlns:w15="http://schemas.microsoft.com/office/word/2012/wordml" xmlns:w16cex="http://schemas.microsoft.com/office/word/2018/wordml/cex" xmlns:w16cid="http://schemas.microsoft.com/office/word/2016/wordml/cid" xmlns:w16="http://schemas.microsoft.com/office/word/2018/wordml" xmlns:w16du="http://schemas.microsoft.com/office/word/2023/wordml/word16du" xmlns:w16sdtdh="http://schemas.microsoft.com/office/word/2020/wordml/sdtdatahash" xmlns:w16se="http://schemas.microsoft.com/office/word/2015/wordml/symex" xmlns:wpg="http://schemas.microsoft.com/office/word/2010/wordprocessingGroup" xmlns:wpi="http://schemas.microsoft.com/office/word/2010/wordprocessingInk" xmlns:wne="http://schemas.microsoft.com/office/word/2006/wordml" xmlns:wps="http://schemas.microsoft.com/office/word/2010/wordprocessingShape" mc:Ignorable="w14 w15 w16se w16cid w16 w16cex w16sdtdh w16du wp14">
   <w:body>
     <w:tbl>
       <w:tblPr>
@@ -33,7 +33,7 @@
                 <w:rFonts w:ascii="Myriad-Pro, Calibri, Arial" w:hAnsi="Myriad-Pro, Calibri, Arial"/>
                 <w:b/>
                 <w:bCs w:val="0"/>
-                <w:color w:val="313132"/>
+                <w:color w:val="auto"/>
                 <w:sz w:val="14"/>
                 <w:szCs w:val="14"/>
               </w:rPr>
@@ -44,7 +44,7 @@
                 <w:rFonts w:ascii="Myriad-Pro, Calibri, Arial" w:hAnsi="Myriad-Pro, Calibri, Arial"/>
                 <w:b/>
                 <w:bCs w:val="0"/>
-                <w:color w:val="313132"/>
+                <w:color w:val="auto"/>
                 <w:sz w:val="14"/>
                 <w:szCs w:val="14"/>
               </w:rPr>
@@ -64,7 +64,7 @@
                 <w:rFonts w:ascii="Myriad-Pro, Calibri, Arial" w:hAnsi="Myriad-Pro, Calibri, Arial"/>
                 <w:b/>
                 <w:bCs w:val="0"/>
-                <w:color w:val="313132"/>
+                <w:color w:val="auto"/>
                 <w:sz w:val="14"/>
                 <w:szCs w:val="14"/>
               </w:rPr>
@@ -75,7 +75,7 @@
                 <w:rFonts w:ascii="Myriad-Pro, Calibri, Arial" w:hAnsi="Myriad-Pro, Calibri, Arial"/>
                 <w:b/>
                 <w:bCs w:val="0"/>
-                <w:color w:val="313132"/>
+                <w:color w:val="auto"/>
                 <w:sz w:val="14"/>
                 <w:szCs w:val="14"/>
               </w:rPr>
@@ -95,7 +95,7 @@
                 <w:rFonts w:ascii="Myriad-Pro, Calibri, Arial" w:hAnsi="Myriad-Pro, Calibri, Arial"/>
                 <w:b/>
                 <w:bCs w:val="0"/>
-                <w:color w:val="313132"/>
+                <w:color w:val="auto"/>
                 <w:sz w:val="14"/>
                 <w:szCs w:val="14"/>
               </w:rPr>
@@ -106,7 +106,7 @@
                 <w:rFonts w:ascii="Myriad-Pro, Calibri, Arial" w:hAnsi="Myriad-Pro, Calibri, Arial"/>
                 <w:b/>
                 <w:bCs w:val="0"/>
-                <w:color w:val="313132"/>
+                <w:color w:val="auto"/>
                 <w:sz w:val="14"/>
                 <w:szCs w:val="14"/>
               </w:rPr>
@@ -125,7 +125,7 @@
                 <w:rFonts w:ascii="Myriad-Pro, Calibri, Arial" w:hAnsi="Myriad-Pro, Calibri, Arial"/>
                 <w:b/>
                 <w:bCs w:val="0"/>
-                <w:color w:val="313132"/>
+                <w:color w:val="auto"/>
                 <w:sz w:val="14"/>
                 <w:szCs w:val="14"/>
               </w:rPr>
@@ -136,7 +136,7 @@
                 <w:rFonts w:ascii="Myriad-Pro, Calibri, Arial" w:hAnsi="Myriad-Pro, Calibri, Arial"/>
                 <w:b/>
                 <w:bCs w:val="0"/>
-                <w:color w:val="313132"/>
+                <w:color w:val="auto"/>
                 <w:sz w:val="14"/>
                 <w:szCs w:val="14"/>
               </w:rPr>
@@ -160,11 +160,13 @@
               <w:pStyle w:val="Small"/>
               <w:rPr>
                 <w:rFonts w:ascii="Myriad-Pro, Calibri, Arial" w:hAnsi="Myriad-Pro, Calibri, Arial"/>
+                <w:color w:val="auto"/>
               </w:rPr>
             </w:pPr>
             <w:r>
               <w:rPr>
                 <w:rFonts w:ascii="Myriad-Pro, Calibri, Arial" w:hAnsi="Myriad-Pro, Calibri, Arial"/>
+                <w:color w:val="auto"/>
               </w:rPr>
               <w:t>{</w:t>
             </w:r>
@@ -173,6 +175,7 @@
             <w:r>
               <w:rPr>
                 <w:rFonts w:ascii="Myriad-Pro, Calibri, Arial" w:hAnsi="Myriad-Pro, Calibri, Arial"/>
+                <w:color w:val="auto"/>
               </w:rPr>
               <w:t>d.records</w:t>
             </w:r>
@@ -181,6 +184,7 @@
             <w:r>
               <w:rPr>
                 <w:rFonts w:ascii="Myriad-Pro, Calibri, Arial" w:hAnsi="Myriad-Pro, Calibri, Arial"/>
+                <w:color w:val="auto"/>
               </w:rPr>
               <w:t>[</w:t>
             </w:r>
@@ -188,6 +192,7 @@
             <w:r>
               <w:rPr>
                 <w:rFonts w:ascii="Myriad-Pro, Calibri, Arial" w:hAnsi="Myriad-Pro, Calibri, Arial"/>
+                <w:color w:val="auto"/>
               </w:rPr>
               <w:t>i</w:t>
             </w:r>
@@ -195,6 +200,7 @@
             <w:r>
               <w:rPr>
                 <w:rFonts w:ascii="Myriad-Pro, Calibri, Arial" w:hAnsi="Myriad-Pro, Calibri, Arial"/>
+                <w:color w:val="auto"/>
               </w:rPr>
               <w:t>].date}</w:t>
             </w:r>
@@ -210,11 +216,13 @@
               <w:jc w:val="center"/>
               <w:rPr>
                 <w:rFonts w:ascii="Myriad-Pro, Calibri, Arial" w:hAnsi="Myriad-Pro, Calibri, Arial"/>
+                <w:color w:val="auto"/>
               </w:rPr>
             </w:pPr>
             <w:r>
               <w:rPr>
                 <w:rFonts w:ascii="Myriad-Pro, Calibri, Arial" w:hAnsi="Myriad-Pro, Calibri, Arial"/>
+                <w:color w:val="auto"/>
               </w:rPr>
               <w:t>{</w:t>
             </w:r>
@@ -223,6 +231,7 @@
             <w:r>
               <w:rPr>
                 <w:rFonts w:ascii="Myriad-Pro, Calibri, Arial" w:hAnsi="Myriad-Pro, Calibri, Arial"/>
+                <w:color w:val="auto"/>
               </w:rPr>
               <w:t>d.records</w:t>
             </w:r>
@@ -231,6 +240,7 @@
             <w:r>
               <w:rPr>
                 <w:rFonts w:ascii="Myriad-Pro, Calibri, Arial" w:hAnsi="Myriad-Pro, Calibri, Arial"/>
+                <w:color w:val="auto"/>
               </w:rPr>
               <w:t>[</w:t>
             </w:r>
@@ -238,6 +248,7 @@
             <w:r>
               <w:rPr>
                 <w:rFonts w:ascii="Myriad-Pro, Calibri, Arial" w:hAnsi="Myriad-Pro, Calibri, Arial"/>
+                <w:color w:val="auto"/>
               </w:rPr>
               <w:t>i</w:t>
             </w:r>
@@ -245,6 +256,7 @@
             <w:r>
               <w:rPr>
                 <w:rFonts w:ascii="Myriad-Pro, Calibri, Arial" w:hAnsi="Myriad-Pro, Calibri, Arial"/>
+                <w:color w:val="auto"/>
               </w:rPr>
               <w:t>].</w:t>
             </w:r>
@@ -252,6 +264,7 @@
             <w:r>
               <w:rPr>
                 <w:rFonts w:ascii="Myriad-Pro, Calibri, Arial" w:hAnsi="Myriad-Pro, Calibri, Arial"/>
+                <w:color w:val="auto"/>
               </w:rPr>
               <w:t>test_type</w:t>
             </w:r>
@@ -259,6 +272,7 @@
             <w:r>
               <w:rPr>
                 <w:rFonts w:ascii="Myriad-Pro, Calibri, Arial" w:hAnsi="Myriad-Pro, Calibri, Arial"/>
+                <w:color w:val="auto"/>
               </w:rPr>
               <w:t>}</w:t>
             </w:r>
@@ -274,11 +288,13 @@
               <w:jc w:val="center"/>
               <w:rPr>
                 <w:rFonts w:ascii="Myriad-Pro, Calibri, Arial" w:hAnsi="Myriad-Pro, Calibri, Arial"/>
+                <w:color w:val="auto"/>
               </w:rPr>
             </w:pPr>
             <w:r>
               <w:rPr>
                 <w:rFonts w:ascii="Myriad-Pro, Calibri, Arial" w:hAnsi="Myriad-Pro, Calibri, Arial"/>
+                <w:color w:val="auto"/>
               </w:rPr>
               <w:t>{</w:t>
             </w:r>
@@ -287,6 +303,7 @@
             <w:r>
               <w:rPr>
                 <w:rFonts w:ascii="Myriad-Pro, Calibri, Arial" w:hAnsi="Myriad-Pro, Calibri, Arial"/>
+                <w:color w:val="auto"/>
               </w:rPr>
               <w:t>d.records</w:t>
             </w:r>
@@ -295,6 +312,7 @@
             <w:r>
               <w:rPr>
                 <w:rFonts w:ascii="Myriad-Pro, Calibri, Arial" w:hAnsi="Myriad-Pro, Calibri, Arial"/>
+                <w:color w:val="auto"/>
               </w:rPr>
               <w:t>[</w:t>
             </w:r>
@@ -302,6 +320,7 @@
             <w:r>
               <w:rPr>
                 <w:rFonts w:ascii="Myriad-Pro, Calibri, Arial" w:hAnsi="Myriad-Pro, Calibri, Arial"/>
+                <w:color w:val="auto"/>
               </w:rPr>
               <w:t>i</w:t>
             </w:r>
@@ -309,6 +328,7 @@
             <w:r>
               <w:rPr>
                 <w:rFonts w:ascii="Myriad-Pro, Calibri, Arial" w:hAnsi="Myriad-Pro, Calibri, Arial"/>
+                <w:color w:val="auto"/>
               </w:rPr>
               <w:t>].</w:t>
             </w:r>
@@ -316,6 +336,7 @@
             <w:r>
               <w:rPr>
                 <w:rFonts w:ascii="Myriad-Pro, Calibri, Arial" w:hAnsi="Myriad-Pro, Calibri, Arial"/>
+                <w:color w:val="auto"/>
               </w:rPr>
               <w:t>test_location</w:t>
             </w:r>
@@ -323,6 +344,7 @@
             <w:r>
               <w:rPr>
                 <w:rFonts w:ascii="Myriad-Pro, Calibri, Arial" w:hAnsi="Myriad-Pro, Calibri, Arial"/>
+                <w:color w:val="auto"/>
               </w:rPr>
               <w:t>}</w:t>
             </w:r>
@@ -337,11 +359,13 @@
               <w:pStyle w:val="Small"/>
               <w:rPr>
                 <w:rFonts w:ascii="Myriad-Pro, Calibri, Arial" w:hAnsi="Myriad-Pro, Calibri, Arial"/>
+                <w:color w:val="auto"/>
               </w:rPr>
             </w:pPr>
             <w:r>
               <w:rPr>
                 <w:rFonts w:ascii="Myriad-Pro, Calibri, Arial" w:hAnsi="Myriad-Pro, Calibri, Arial"/>
+                <w:color w:val="auto"/>
               </w:rPr>
               <w:t>{</w:t>
             </w:r>
@@ -350,6 +374,7 @@
             <w:r>
               <w:rPr>
                 <w:rFonts w:ascii="Myriad-Pro, Calibri, Arial" w:hAnsi="Myriad-Pro, Calibri, Arial"/>
+                <w:color w:val="auto"/>
               </w:rPr>
               <w:t>d.records</w:t>
             </w:r>
@@ -358,6 +383,7 @@
             <w:r>
               <w:rPr>
                 <w:rFonts w:ascii="Myriad-Pro, Calibri, Arial" w:hAnsi="Myriad-Pro, Calibri, Arial"/>
+                <w:color w:val="auto"/>
               </w:rPr>
               <w:t>[</w:t>
             </w:r>
@@ -365,6 +391,7 @@
             <w:r>
               <w:rPr>
                 <w:rFonts w:ascii="Myriad-Pro, Calibri, Arial" w:hAnsi="Myriad-Pro, Calibri, Arial"/>
+                <w:color w:val="auto"/>
               </w:rPr>
               <w:t>i</w:t>
             </w:r>
@@ -372,26 +399,16 @@
             <w:r>
               <w:rPr>
                 <w:rFonts w:ascii="Myriad-Pro, Calibri, Arial" w:hAnsi="Myriad-Pro, Calibri, Arial"/>
-              </w:rPr>
-              <w:t>].</w:t>
-            </w:r>
-            <w:r>
-              <w:rPr>
-                <w:rFonts w:ascii="Myriad-Pro, Calibri, Arial" w:hAnsi="Myriad-Pro, Calibri, Arial"/>
-              </w:rPr>
-              <w:t>result</w:t>
-            </w:r>
-            <w:r>
-              <w:rPr>
-                <w:rFonts w:ascii="Myriad-Pro, Calibri, Arial" w:hAnsi="Myriad-Pro, Calibri, Arial"/>
-              </w:rPr>
-              <w:t>}</w:t>
+                <w:color w:val="auto"/>
+              </w:rPr>
+              <w:t>].result}</w:t>
             </w:r>
           </w:p>
         </w:tc>
       </w:tr>
       <w:tr>
         <w:trPr>
+          <w:cnfStyle w:val="000000010000" w:firstRow="0" w:lastRow="0" w:firstColumn="0" w:lastColumn="0" w:oddVBand="0" w:evenVBand="0" w:oddHBand="0" w:evenHBand="1" w:firstRowFirstColumn="0" w:firstRowLastColumn="0" w:lastRowFirstColumn="0" w:lastRowLastColumn="0"/>
           <w:cantSplit/>
           <w:trHeight w:val="547"/>
         </w:trPr>
@@ -404,11 +421,13 @@
               <w:pStyle w:val="Small"/>
               <w:rPr>
                 <w:rFonts w:ascii="Myriad-Pro, Calibri, Arial" w:hAnsi="Myriad-Pro, Calibri, Arial"/>
+                <w:color w:val="auto"/>
               </w:rPr>
             </w:pPr>
             <w:r>
               <w:rPr>
                 <w:rFonts w:ascii="Myriad-Pro, Calibri, Arial" w:hAnsi="Myriad-Pro, Calibri, Arial"/>
+                <w:color w:val="auto"/>
               </w:rPr>
               <w:t>{</w:t>
             </w:r>
@@ -417,6 +436,7 @@
             <w:r>
               <w:rPr>
                 <w:rFonts w:ascii="Myriad-Pro, Calibri, Arial" w:hAnsi="Myriad-Pro, Calibri, Arial"/>
+                <w:color w:val="auto"/>
               </w:rPr>
               <w:t>d.records</w:t>
             </w:r>
@@ -425,6 +445,7 @@
             <w:r>
               <w:rPr>
                 <w:rFonts w:ascii="Myriad-Pro, Calibri, Arial" w:hAnsi="Myriad-Pro, Calibri, Arial"/>
+                <w:color w:val="auto"/>
               </w:rPr>
               <w:t>[i+1].date}</w:t>
             </w:r>
@@ -440,11 +461,13 @@
               <w:jc w:val="center"/>
               <w:rPr>
                 <w:rFonts w:ascii="Myriad-Pro, Calibri, Arial" w:hAnsi="Myriad-Pro, Calibri, Arial"/>
+                <w:color w:val="auto"/>
               </w:rPr>
             </w:pPr>
             <w:r>
               <w:rPr>
                 <w:rFonts w:ascii="Myriad-Pro, Calibri, Arial" w:hAnsi="Myriad-Pro, Calibri, Arial"/>
+                <w:color w:val="auto"/>
               </w:rPr>
               <w:t>{</w:t>
             </w:r>
@@ -453,6 +476,7 @@
             <w:r>
               <w:rPr>
                 <w:rFonts w:ascii="Myriad-Pro, Calibri, Arial" w:hAnsi="Myriad-Pro, Calibri, Arial"/>
+                <w:color w:val="auto"/>
               </w:rPr>
               <w:t>d.records</w:t>
             </w:r>
@@ -461,6 +485,7 @@
             <w:r>
               <w:rPr>
                 <w:rFonts w:ascii="Myriad-Pro, Calibri, Arial" w:hAnsi="Myriad-Pro, Calibri, Arial"/>
+                <w:color w:val="auto"/>
               </w:rPr>
               <w:t>[i+1].</w:t>
             </w:r>
@@ -468,6 +493,7 @@
             <w:r>
               <w:rPr>
                 <w:rFonts w:ascii="Myriad-Pro, Calibri, Arial" w:hAnsi="Myriad-Pro, Calibri, Arial"/>
+                <w:color w:val="auto"/>
               </w:rPr>
               <w:t>test_type</w:t>
             </w:r>
@@ -475,6 +501,7 @@
             <w:r>
               <w:rPr>
                 <w:rFonts w:ascii="Myriad-Pro, Calibri, Arial" w:hAnsi="Myriad-Pro, Calibri, Arial"/>
+                <w:color w:val="auto"/>
               </w:rPr>
               <w:t>}</w:t>
             </w:r>
@@ -490,11 +517,13 @@
               <w:jc w:val="center"/>
               <w:rPr>
                 <w:rFonts w:ascii="Myriad-Pro, Calibri, Arial" w:hAnsi="Myriad-Pro, Calibri, Arial"/>
+                <w:color w:val="auto"/>
               </w:rPr>
             </w:pPr>
             <w:r>
               <w:rPr>
                 <w:rFonts w:ascii="Myriad-Pro, Calibri, Arial" w:hAnsi="Myriad-Pro, Calibri, Arial"/>
+                <w:color w:val="auto"/>
               </w:rPr>
               <w:t>{</w:t>
             </w:r>
@@ -503,6 +532,7 @@
             <w:r>
               <w:rPr>
                 <w:rFonts w:ascii="Myriad-Pro, Calibri, Arial" w:hAnsi="Myriad-Pro, Calibri, Arial"/>
+                <w:color w:val="auto"/>
               </w:rPr>
               <w:t>d.records</w:t>
             </w:r>
@@ -511,6 +541,7 @@
             <w:r>
               <w:rPr>
                 <w:rFonts w:ascii="Myriad-Pro, Calibri, Arial" w:hAnsi="Myriad-Pro, Calibri, Arial"/>
+                <w:color w:val="auto"/>
               </w:rPr>
               <w:t>[i+1].</w:t>
             </w:r>
@@ -518,6 +549,7 @@
             <w:r>
               <w:rPr>
                 <w:rFonts w:ascii="Myriad-Pro, Calibri, Arial" w:hAnsi="Myriad-Pro, Calibri, Arial"/>
+                <w:color w:val="auto"/>
               </w:rPr>
               <w:t>test_location</w:t>
             </w:r>
@@ -525,6 +557,7 @@
             <w:r>
               <w:rPr>
                 <w:rFonts w:ascii="Myriad-Pro, Calibri, Arial" w:hAnsi="Myriad-Pro, Calibri, Arial"/>
+                <w:color w:val="auto"/>
               </w:rPr>
               <w:t>}</w:t>
             </w:r>
@@ -539,11 +572,13 @@
               <w:pStyle w:val="Small"/>
               <w:rPr>
                 <w:rFonts w:ascii="Myriad-Pro, Calibri, Arial" w:hAnsi="Myriad-Pro, Calibri, Arial"/>
+                <w:color w:val="auto"/>
               </w:rPr>
             </w:pPr>
             <w:r>
               <w:rPr>
                 <w:rFonts w:ascii="Myriad-Pro, Calibri, Arial" w:hAnsi="Myriad-Pro, Calibri, Arial"/>
+                <w:color w:val="auto"/>
               </w:rPr>
               <w:t>{</w:t>
             </w:r>
@@ -552,6 +587,7 @@
             <w:r>
               <w:rPr>
                 <w:rFonts w:ascii="Myriad-Pro, Calibri, Arial" w:hAnsi="Myriad-Pro, Calibri, Arial"/>
+                <w:color w:val="auto"/>
               </w:rPr>
               <w:t>d.records</w:t>
             </w:r>
@@ -560,20 +596,9 @@
             <w:r>
               <w:rPr>
                 <w:rFonts w:ascii="Myriad-Pro, Calibri, Arial" w:hAnsi="Myriad-Pro, Calibri, Arial"/>
-              </w:rPr>
-              <w:t>[i+1].</w:t>
-            </w:r>
-            <w:r>
-              <w:rPr>
-                <w:rFonts w:ascii="Myriad-Pro, Calibri, Arial" w:hAnsi="Myriad-Pro, Calibri, Arial"/>
-              </w:rPr>
-              <w:t>result</w:t>
-            </w:r>
-            <w:r>
-              <w:rPr>
-                <w:rFonts w:ascii="Myriad-Pro, Calibri, Arial" w:hAnsi="Myriad-Pro, Calibri, Arial"/>
-              </w:rPr>
-              <w:t>}</w:t>
+                <w:color w:val="auto"/>
+              </w:rPr>
+              <w:t>[i+1].result}</w:t>
             </w:r>
           </w:p>
         </w:tc>
@@ -653,12 +678,9 @@
       </w:r>
     </w:p>
     <w:sectPr>
-      <w:headerReference w:type="even" r:id="rId7"/>
-      <w:headerReference w:type="default" r:id="rId8"/>
-      <w:footerReference w:type="even" r:id="rId9"/>
-      <w:footerReference w:type="default" r:id="rId10"/>
-      <w:headerReference w:type="first" r:id="rId11"/>
-      <w:footerReference w:type="first" r:id="rId12"/>
+      <w:headerReference w:type="default" r:id="rId7"/>
+      <w:footerReference w:type="even" r:id="rId8"/>
+      <w:footerReference w:type="default" r:id="rId9"/>
       <w:pgSz w:w="12240" w:h="15840"/>
       <w:pgMar w:top="720" w:right="720" w:bottom="720" w:left="720" w:header="708" w:footer="708" w:gutter="0"/>
       <w:cols w:space="708"/>
@@ -669,7 +691,7 @@
 </file>
 
 <file path=word/endnotes.xml><?xml version="1.0" encoding="utf-8"?>
-<w:endnotes xmlns:wpc="http://schemas.microsoft.com/office/word/2010/wordprocessingCanvas" xmlns:cx="http://schemas.microsoft.com/office/drawing/2014/chartex" xmlns:cx1="http://schemas.microsoft.com/office/drawing/2015/9/8/chartex" xmlns:cx2="http://schemas.microsoft.com/office/drawing/2015/10/21/chartex" xmlns:cx3="http://schemas.microsoft.com/office/drawing/2016/5/9/chartex" xmlns:cx4="http://schemas.microsoft.com/office/drawing/2016/5/10/chartex" xmlns:cx5="http://schemas.microsoft.com/office/drawing/2016/5/11/chartex" xmlns:cx6="http://schemas.microsoft.com/office/drawing/2016/5/12/chartex" xmlns:cx7="http://schemas.microsoft.com/office/drawing/2016/5/13/chartex" xmlns:cx8="http://schemas.microsoft.com/office/drawing/2016/5/14/chartex" xmlns:mc="http://schemas.openxmlformats.org/markup-compatibility/2006" xmlns:aink="http://schemas.microsoft.com/office/drawing/2016/ink" xmlns:am3d="http://schemas.microsoft.com/office/drawing/2017/model3d" xmlns:o="urn:schemas-microsoft-com:office:office" xmlns:r="http://schemas.openxmlformats.org/officeDocument/2006/relationships" xmlns:m="http://schemas.openxmlformats.org/officeDocument/2006/math" xmlns:v="urn:schemas-microsoft-com:vml" xmlns:wp14="http://schemas.microsoft.com/office/word/2010/wordprocessingDrawing" xmlns:wp="http://schemas.openxmlformats.org/drawingml/2006/wordprocessingDrawing" xmlns:w10="urn:schemas-microsoft-com:office:word" xmlns:w="http://schemas.openxmlformats.org/wordprocessingml/2006/main" xmlns:w14="http://schemas.microsoft.com/office/word/2010/wordml" xmlns:w15="http://schemas.microsoft.com/office/word/2012/wordml" xmlns:w16cex="http://schemas.microsoft.com/office/word/2018/wordml/cex" xmlns:w16cid="http://schemas.microsoft.com/office/word/2016/wordml/cid" xmlns:w16="http://schemas.microsoft.com/office/word/2018/wordml" xmlns:w16sdtdh="http://schemas.microsoft.com/office/word/2020/wordml/sdtdatahash" xmlns:w16se="http://schemas.microsoft.com/office/word/2015/wordml/symex" xmlns:wpg="http://schemas.microsoft.com/office/word/2010/wordprocessingGroup" xmlns:wpi="http://schemas.microsoft.com/office/word/2010/wordprocessingInk" xmlns:wne="http://schemas.microsoft.com/office/word/2006/wordml" xmlns:wps="http://schemas.microsoft.com/office/word/2010/wordprocessingShape" mc:Ignorable="w14 w15 w16se w16cid w16 w16cex w16sdtdh wp14">
+<w:endnotes xmlns:wpc="http://schemas.microsoft.com/office/word/2010/wordprocessingCanvas" xmlns:cx="http://schemas.microsoft.com/office/drawing/2014/chartex" xmlns:cx1="http://schemas.microsoft.com/office/drawing/2015/9/8/chartex" xmlns:cx2="http://schemas.microsoft.com/office/drawing/2015/10/21/chartex" xmlns:cx3="http://schemas.microsoft.com/office/drawing/2016/5/9/chartex" xmlns:cx4="http://schemas.microsoft.com/office/drawing/2016/5/10/chartex" xmlns:cx5="http://schemas.microsoft.com/office/drawing/2016/5/11/chartex" xmlns:cx6="http://schemas.microsoft.com/office/drawing/2016/5/12/chartex" xmlns:cx7="http://schemas.microsoft.com/office/drawing/2016/5/13/chartex" xmlns:cx8="http://schemas.microsoft.com/office/drawing/2016/5/14/chartex" xmlns:mc="http://schemas.openxmlformats.org/markup-compatibility/2006" xmlns:aink="http://schemas.microsoft.com/office/drawing/2016/ink" xmlns:am3d="http://schemas.microsoft.com/office/drawing/2017/model3d" xmlns:o="urn:schemas-microsoft-com:office:office" xmlns:oel="http://schemas.microsoft.com/office/2019/extlst" xmlns:r="http://schemas.openxmlformats.org/officeDocument/2006/relationships" xmlns:m="http://schemas.openxmlformats.org/officeDocument/2006/math" xmlns:v="urn:schemas-microsoft-com:vml" xmlns:wp14="http://schemas.microsoft.com/office/word/2010/wordprocessingDrawing" xmlns:wp="http://schemas.openxmlformats.org/drawingml/2006/wordprocessingDrawing" xmlns:w10="urn:schemas-microsoft-com:office:word" xmlns:w="http://schemas.openxmlformats.org/wordprocessingml/2006/main" xmlns:w14="http://schemas.microsoft.com/office/word/2010/wordml" xmlns:w15="http://schemas.microsoft.com/office/word/2012/wordml" xmlns:w16cex="http://schemas.microsoft.com/office/word/2018/wordml/cex" xmlns:w16cid="http://schemas.microsoft.com/office/word/2016/wordml/cid" xmlns:w16="http://schemas.microsoft.com/office/word/2018/wordml" xmlns:w16du="http://schemas.microsoft.com/office/word/2023/wordml/word16du" xmlns:w16sdtdh="http://schemas.microsoft.com/office/word/2020/wordml/sdtdatahash" xmlns:w16se="http://schemas.microsoft.com/office/word/2015/wordml/symex" xmlns:wpg="http://schemas.microsoft.com/office/word/2010/wordprocessingGroup" xmlns:wpi="http://schemas.microsoft.com/office/word/2010/wordprocessingInk" xmlns:wne="http://schemas.microsoft.com/office/word/2006/wordml" xmlns:wps="http://schemas.microsoft.com/office/word/2010/wordprocessingShape" mc:Ignorable="w14 w15 w16se w16cid w16 w16cex w16sdtdh w16du wp14">
   <w:endnote w:type="separator" w:id="-1">
     <w:p>
       <w:r>
@@ -688,7 +710,7 @@
 </file>
 
 <file path=word/footer1.xml><?xml version="1.0" encoding="utf-8"?>
-<w:ftr xmlns:wpc="http://schemas.microsoft.com/office/word/2010/wordprocessingCanvas" xmlns:cx="http://schemas.microsoft.com/office/drawing/2014/chartex" xmlns:cx1="http://schemas.microsoft.com/office/drawing/2015/9/8/chartex" xmlns:cx2="http://schemas.microsoft.com/office/drawing/2015/10/21/chartex" xmlns:cx3="http://schemas.microsoft.com/office/drawing/2016/5/9/chartex" xmlns:cx4="http://schemas.microsoft.com/office/drawing/2016/5/10/chartex" xmlns:cx5="http://schemas.microsoft.com/office/drawing/2016/5/11/chartex" xmlns:cx6="http://schemas.microsoft.com/office/drawing/2016/5/12/chartex" xmlns:cx7="http://schemas.microsoft.com/office/drawing/2016/5/13/chartex" xmlns:cx8="http://schemas.microsoft.com/office/drawing/2016/5/14/chartex" xmlns:mc="http://schemas.openxmlformats.org/markup-compatibility/2006" xmlns:aink="http://schemas.microsoft.com/office/drawing/2016/ink" xmlns:am3d="http://schemas.microsoft.com/office/drawing/2017/model3d" xmlns:o="urn:schemas-microsoft-com:office:office" xmlns:r="http://schemas.openxmlformats.org/officeDocument/2006/relationships" xmlns:m="http://schemas.openxmlformats.org/officeDocument/2006/math" xmlns:v="urn:schemas-microsoft-com:vml" xmlns:wp14="http://schemas.microsoft.com/office/word/2010/wordprocessingDrawing" xmlns:wp="http://schemas.openxmlformats.org/drawingml/2006/wordprocessingDrawing" xmlns:w10="urn:schemas-microsoft-com:office:word" xmlns:w="http://schemas.openxmlformats.org/wordprocessingml/2006/main" xmlns:w14="http://schemas.microsoft.com/office/word/2010/wordml" xmlns:w15="http://schemas.microsoft.com/office/word/2012/wordml" xmlns:w16cex="http://schemas.microsoft.com/office/word/2018/wordml/cex" xmlns:w16cid="http://schemas.microsoft.com/office/word/2016/wordml/cid" xmlns:w16="http://schemas.microsoft.com/office/word/2018/wordml" xmlns:w16sdtdh="http://schemas.microsoft.com/office/word/2020/wordml/sdtdatahash" xmlns:w16se="http://schemas.microsoft.com/office/word/2015/wordml/symex" xmlns:wpg="http://schemas.microsoft.com/office/word/2010/wordprocessingGroup" xmlns:wpi="http://schemas.microsoft.com/office/word/2010/wordprocessingInk" xmlns:wne="http://schemas.microsoft.com/office/word/2006/wordml" xmlns:wps="http://schemas.microsoft.com/office/word/2010/wordprocessingShape" mc:Ignorable="w14 w15 w16se w16cid w16 w16cex w16sdtdh wp14">
+<w:ftr xmlns:wpc="http://schemas.microsoft.com/office/word/2010/wordprocessingCanvas" xmlns:cx="http://schemas.microsoft.com/office/drawing/2014/chartex" xmlns:cx1="http://schemas.microsoft.com/office/drawing/2015/9/8/chartex" xmlns:cx2="http://schemas.microsoft.com/office/drawing/2015/10/21/chartex" xmlns:cx3="http://schemas.microsoft.com/office/drawing/2016/5/9/chartex" xmlns:cx4="http://schemas.microsoft.com/office/drawing/2016/5/10/chartex" xmlns:cx5="http://schemas.microsoft.com/office/drawing/2016/5/11/chartex" xmlns:cx6="http://schemas.microsoft.com/office/drawing/2016/5/12/chartex" xmlns:cx7="http://schemas.microsoft.com/office/drawing/2016/5/13/chartex" xmlns:cx8="http://schemas.microsoft.com/office/drawing/2016/5/14/chartex" xmlns:mc="http://schemas.openxmlformats.org/markup-compatibility/2006" xmlns:aink="http://schemas.microsoft.com/office/drawing/2016/ink" xmlns:am3d="http://schemas.microsoft.com/office/drawing/2017/model3d" xmlns:o="urn:schemas-microsoft-com:office:office" xmlns:oel="http://schemas.microsoft.com/office/2019/extlst" xmlns:r="http://schemas.openxmlformats.org/officeDocument/2006/relationships" xmlns:m="http://schemas.openxmlformats.org/officeDocument/2006/math" xmlns:v="urn:schemas-microsoft-com:vml" xmlns:wp14="http://schemas.microsoft.com/office/word/2010/wordprocessingDrawing" xmlns:wp="http://schemas.openxmlformats.org/drawingml/2006/wordprocessingDrawing" xmlns:w10="urn:schemas-microsoft-com:office:word" xmlns:w="http://schemas.openxmlformats.org/wordprocessingml/2006/main" xmlns:w14="http://schemas.microsoft.com/office/word/2010/wordml" xmlns:w15="http://schemas.microsoft.com/office/word/2012/wordml" xmlns:w16cex="http://schemas.microsoft.com/office/word/2018/wordml/cex" xmlns:w16cid="http://schemas.microsoft.com/office/word/2016/wordml/cid" xmlns:w16="http://schemas.microsoft.com/office/word/2018/wordml" xmlns:w16du="http://schemas.microsoft.com/office/word/2023/wordml/word16du" xmlns:w16sdtdh="http://schemas.microsoft.com/office/word/2020/wordml/sdtdatahash" xmlns:w16se="http://schemas.microsoft.com/office/word/2015/wordml/symex" xmlns:wpg="http://schemas.microsoft.com/office/word/2010/wordprocessingGroup" xmlns:wpi="http://schemas.microsoft.com/office/word/2010/wordprocessingInk" xmlns:wne="http://schemas.microsoft.com/office/word/2006/wordml" xmlns:wps="http://schemas.microsoft.com/office/word/2010/wordprocessingShape" mc:Ignorable="w14 w15 w16se w16cid w16 w16cex w16sdtdh w16du wp14">
   <w:p>
     <w:pPr>
       <w:pStyle w:val="Footer"/>
@@ -699,7 +721,7 @@
 </file>
 
 <file path=word/footer2.xml><?xml version="1.0" encoding="utf-8"?>
-<w:ftr xmlns:wpc="http://schemas.microsoft.com/office/word/2010/wordprocessingCanvas" xmlns:cx="http://schemas.microsoft.com/office/drawing/2014/chartex" xmlns:cx1="http://schemas.microsoft.com/office/drawing/2015/9/8/chartex" xmlns:cx2="http://schemas.microsoft.com/office/drawing/2015/10/21/chartex" xmlns:cx3="http://schemas.microsoft.com/office/drawing/2016/5/9/chartex" xmlns:cx4="http://schemas.microsoft.com/office/drawing/2016/5/10/chartex" xmlns:cx5="http://schemas.microsoft.com/office/drawing/2016/5/11/chartex" xmlns:cx6="http://schemas.microsoft.com/office/drawing/2016/5/12/chartex" xmlns:cx7="http://schemas.microsoft.com/office/drawing/2016/5/13/chartex" xmlns:cx8="http://schemas.microsoft.com/office/drawing/2016/5/14/chartex" xmlns:mc="http://schemas.openxmlformats.org/markup-compatibility/2006" xmlns:aink="http://schemas.microsoft.com/office/drawing/2016/ink" xmlns:am3d="http://schemas.microsoft.com/office/drawing/2017/model3d" xmlns:o="urn:schemas-microsoft-com:office:office" xmlns:r="http://schemas.openxmlformats.org/officeDocument/2006/relationships" xmlns:m="http://schemas.openxmlformats.org/officeDocument/2006/math" xmlns:v="urn:schemas-microsoft-com:vml" xmlns:wp14="http://schemas.microsoft.com/office/word/2010/wordprocessingDrawing" xmlns:wp="http://schemas.openxmlformats.org/drawingml/2006/wordprocessingDrawing" xmlns:w10="urn:schemas-microsoft-com:office:word" xmlns:w="http://schemas.openxmlformats.org/wordprocessingml/2006/main" xmlns:w14="http://schemas.microsoft.com/office/word/2010/wordml" xmlns:w15="http://schemas.microsoft.com/office/word/2012/wordml" xmlns:w16cex="http://schemas.microsoft.com/office/word/2018/wordml/cex" xmlns:w16cid="http://schemas.microsoft.com/office/word/2016/wordml/cid" xmlns:w16="http://schemas.microsoft.com/office/word/2018/wordml" xmlns:w16sdtdh="http://schemas.microsoft.com/office/word/2020/wordml/sdtdatahash" xmlns:w16se="http://schemas.microsoft.com/office/word/2015/wordml/symex" xmlns:wpg="http://schemas.microsoft.com/office/word/2010/wordprocessingGroup" xmlns:wpi="http://schemas.microsoft.com/office/word/2010/wordprocessingInk" xmlns:wne="http://schemas.microsoft.com/office/word/2006/wordml" xmlns:wps="http://schemas.microsoft.com/office/word/2010/wordprocessingShape" mc:Ignorable="w14 w15 w16se w16cid w16 w16cex w16sdtdh wp14">
+<w:ftr xmlns:wpc="http://schemas.microsoft.com/office/word/2010/wordprocessingCanvas" xmlns:cx="http://schemas.microsoft.com/office/drawing/2014/chartex" xmlns:cx1="http://schemas.microsoft.com/office/drawing/2015/9/8/chartex" xmlns:cx2="http://schemas.microsoft.com/office/drawing/2015/10/21/chartex" xmlns:cx3="http://schemas.microsoft.com/office/drawing/2016/5/9/chartex" xmlns:cx4="http://schemas.microsoft.com/office/drawing/2016/5/10/chartex" xmlns:cx5="http://schemas.microsoft.com/office/drawing/2016/5/11/chartex" xmlns:cx6="http://schemas.microsoft.com/office/drawing/2016/5/12/chartex" xmlns:cx7="http://schemas.microsoft.com/office/drawing/2016/5/13/chartex" xmlns:cx8="http://schemas.microsoft.com/office/drawing/2016/5/14/chartex" xmlns:mc="http://schemas.openxmlformats.org/markup-compatibility/2006" xmlns:aink="http://schemas.microsoft.com/office/drawing/2016/ink" xmlns:am3d="http://schemas.microsoft.com/office/drawing/2017/model3d" xmlns:o="urn:schemas-microsoft-com:office:office" xmlns:oel="http://schemas.microsoft.com/office/2019/extlst" xmlns:r="http://schemas.openxmlformats.org/officeDocument/2006/relationships" xmlns:m="http://schemas.openxmlformats.org/officeDocument/2006/math" xmlns:v="urn:schemas-microsoft-com:vml" xmlns:wp14="http://schemas.microsoft.com/office/word/2010/wordprocessingDrawing" xmlns:wp="http://schemas.openxmlformats.org/drawingml/2006/wordprocessingDrawing" xmlns:w10="urn:schemas-microsoft-com:office:word" xmlns:w="http://schemas.openxmlformats.org/wordprocessingml/2006/main" xmlns:w14="http://schemas.microsoft.com/office/word/2010/wordml" xmlns:w15="http://schemas.microsoft.com/office/word/2012/wordml" xmlns:w16cex="http://schemas.microsoft.com/office/word/2018/wordml/cex" xmlns:w16cid="http://schemas.microsoft.com/office/word/2016/wordml/cid" xmlns:w16="http://schemas.microsoft.com/office/word/2018/wordml" xmlns:w16du="http://schemas.microsoft.com/office/word/2023/wordml/word16du" xmlns:w16sdtdh="http://schemas.microsoft.com/office/word/2020/wordml/sdtdatahash" xmlns:w16se="http://schemas.microsoft.com/office/word/2015/wordml/symex" xmlns:wpg="http://schemas.microsoft.com/office/word/2010/wordprocessingGroup" xmlns:wpi="http://schemas.microsoft.com/office/word/2010/wordprocessingInk" xmlns:wne="http://schemas.microsoft.com/office/word/2006/wordml" xmlns:wps="http://schemas.microsoft.com/office/word/2010/wordprocessingShape" mc:Ignorable="w14 w15 w16se w16cid w16 w16cex w16sdtdh w16du wp14">
   <w:sdt>
     <w:sdtPr>
       <w:id w:val="-786121602"/>
@@ -708,7 +730,6 @@
         <w:docPartUnique/>
       </w:docPartObj>
     </w:sdtPr>
-    <w:sdtEndPr/>
     <w:sdtContent>
       <w:p>
         <w:pPr>
@@ -769,7 +790,6 @@
               <w:docPartUnique/>
             </w:docPartObj>
           </w:sdtPr>
-          <w:sdtEndPr/>
           <w:sdtContent>
             <w:r>
               <w:rPr>
@@ -851,18 +871,8 @@
 </w:ftr>
 </file>
 
-<file path=word/footer3.xml><?xml version="1.0" encoding="utf-8"?>
-<w:ftr xmlns:wpc="http://schemas.microsoft.com/office/word/2010/wordprocessingCanvas" xmlns:cx="http://schemas.microsoft.com/office/drawing/2014/chartex" xmlns:cx1="http://schemas.microsoft.com/office/drawing/2015/9/8/chartex" xmlns:cx2="http://schemas.microsoft.com/office/drawing/2015/10/21/chartex" xmlns:cx3="http://schemas.microsoft.com/office/drawing/2016/5/9/chartex" xmlns:cx4="http://schemas.microsoft.com/office/drawing/2016/5/10/chartex" xmlns:cx5="http://schemas.microsoft.com/office/drawing/2016/5/11/chartex" xmlns:cx6="http://schemas.microsoft.com/office/drawing/2016/5/12/chartex" xmlns:cx7="http://schemas.microsoft.com/office/drawing/2016/5/13/chartex" xmlns:cx8="http://schemas.microsoft.com/office/drawing/2016/5/14/chartex" xmlns:mc="http://schemas.openxmlformats.org/markup-compatibility/2006" xmlns:aink="http://schemas.microsoft.com/office/drawing/2016/ink" xmlns:am3d="http://schemas.microsoft.com/office/drawing/2017/model3d" xmlns:o="urn:schemas-microsoft-com:office:office" xmlns:r="http://schemas.openxmlformats.org/officeDocument/2006/relationships" xmlns:m="http://schemas.openxmlformats.org/officeDocument/2006/math" xmlns:v="urn:schemas-microsoft-com:vml" xmlns:wp14="http://schemas.microsoft.com/office/word/2010/wordprocessingDrawing" xmlns:wp="http://schemas.openxmlformats.org/drawingml/2006/wordprocessingDrawing" xmlns:w10="urn:schemas-microsoft-com:office:word" xmlns:w="http://schemas.openxmlformats.org/wordprocessingml/2006/main" xmlns:w14="http://schemas.microsoft.com/office/word/2010/wordml" xmlns:w15="http://schemas.microsoft.com/office/word/2012/wordml" xmlns:w16cex="http://schemas.microsoft.com/office/word/2018/wordml/cex" xmlns:w16cid="http://schemas.microsoft.com/office/word/2016/wordml/cid" xmlns:w16="http://schemas.microsoft.com/office/word/2018/wordml" xmlns:w16sdtdh="http://schemas.microsoft.com/office/word/2020/wordml/sdtdatahash" xmlns:w16se="http://schemas.microsoft.com/office/word/2015/wordml/symex" xmlns:wpg="http://schemas.microsoft.com/office/word/2010/wordprocessingGroup" xmlns:wpi="http://schemas.microsoft.com/office/word/2010/wordprocessingInk" xmlns:wne="http://schemas.microsoft.com/office/word/2006/wordml" xmlns:wps="http://schemas.microsoft.com/office/word/2010/wordprocessingShape" mc:Ignorable="w14 w15 w16se w16cid w16 w16cex w16sdtdh wp14">
-  <w:p>
-    <w:pPr>
-      <w:pStyle w:val="Footer"/>
-    </w:pPr>
-  </w:p>
-</w:ftr>
-</file>
-
 <file path=word/footnotes.xml><?xml version="1.0" encoding="utf-8"?>
-<w:footnotes xmlns:wpc="http://schemas.microsoft.com/office/word/2010/wordprocessingCanvas" xmlns:cx="http://schemas.microsoft.com/office/drawing/2014/chartex" xmlns:cx1="http://schemas.microsoft.com/office/drawing/2015/9/8/chartex" xmlns:cx2="http://schemas.microsoft.com/office/drawing/2015/10/21/chartex" xmlns:cx3="http://schemas.microsoft.com/office/drawing/2016/5/9/chartex" xmlns:cx4="http://schemas.microsoft.com/office/drawing/2016/5/10/chartex" xmlns:cx5="http://schemas.microsoft.com/office/drawing/2016/5/11/chartex" xmlns:cx6="http://schemas.microsoft.com/office/drawing/2016/5/12/chartex" xmlns:cx7="http://schemas.microsoft.com/office/drawing/2016/5/13/chartex" xmlns:cx8="http://schemas.microsoft.com/office/drawing/2016/5/14/chartex" xmlns:mc="http://schemas.openxmlformats.org/markup-compatibility/2006" xmlns:aink="http://schemas.microsoft.com/office/drawing/2016/ink" xmlns:am3d="http://schemas.microsoft.com/office/drawing/2017/model3d" xmlns:o="urn:schemas-microsoft-com:office:office" xmlns:r="http://schemas.openxmlformats.org/officeDocument/2006/relationships" xmlns:m="http://schemas.openxmlformats.org/officeDocument/2006/math" xmlns:v="urn:schemas-microsoft-com:vml" xmlns:wp14="http://schemas.microsoft.com/office/word/2010/wordprocessingDrawing" xmlns:wp="http://schemas.openxmlformats.org/drawingml/2006/wordprocessingDrawing" xmlns:w10="urn:schemas-microsoft-com:office:word" xmlns:w="http://schemas.openxmlformats.org/wordprocessingml/2006/main" xmlns:w14="http://schemas.microsoft.com/office/word/2010/wordml" xmlns:w15="http://schemas.microsoft.com/office/word/2012/wordml" xmlns:w16cex="http://schemas.microsoft.com/office/word/2018/wordml/cex" xmlns:w16cid="http://schemas.microsoft.com/office/word/2016/wordml/cid" xmlns:w16="http://schemas.microsoft.com/office/word/2018/wordml" xmlns:w16sdtdh="http://schemas.microsoft.com/office/word/2020/wordml/sdtdatahash" xmlns:w16se="http://schemas.microsoft.com/office/word/2015/wordml/symex" xmlns:wpg="http://schemas.microsoft.com/office/word/2010/wordprocessingGroup" xmlns:wpi="http://schemas.microsoft.com/office/word/2010/wordprocessingInk" xmlns:wne="http://schemas.microsoft.com/office/word/2006/wordml" xmlns:wps="http://schemas.microsoft.com/office/word/2010/wordprocessingShape" mc:Ignorable="w14 w15 w16se w16cid w16 w16cex w16sdtdh wp14">
+<w:footnotes xmlns:wpc="http://schemas.microsoft.com/office/word/2010/wordprocessingCanvas" xmlns:cx="http://schemas.microsoft.com/office/drawing/2014/chartex" xmlns:cx1="http://schemas.microsoft.com/office/drawing/2015/9/8/chartex" xmlns:cx2="http://schemas.microsoft.com/office/drawing/2015/10/21/chartex" xmlns:cx3="http://schemas.microsoft.com/office/drawing/2016/5/9/chartex" xmlns:cx4="http://schemas.microsoft.com/office/drawing/2016/5/10/chartex" xmlns:cx5="http://schemas.microsoft.com/office/drawing/2016/5/11/chartex" xmlns:cx6="http://schemas.microsoft.com/office/drawing/2016/5/12/chartex" xmlns:cx7="http://schemas.microsoft.com/office/drawing/2016/5/13/chartex" xmlns:cx8="http://schemas.microsoft.com/office/drawing/2016/5/14/chartex" xmlns:mc="http://schemas.openxmlformats.org/markup-compatibility/2006" xmlns:aink="http://schemas.microsoft.com/office/drawing/2016/ink" xmlns:am3d="http://schemas.microsoft.com/office/drawing/2017/model3d" xmlns:o="urn:schemas-microsoft-com:office:office" xmlns:oel="http://schemas.microsoft.com/office/2019/extlst" xmlns:r="http://schemas.openxmlformats.org/officeDocument/2006/relationships" xmlns:m="http://schemas.openxmlformats.org/officeDocument/2006/math" xmlns:v="urn:schemas-microsoft-com:vml" xmlns:wp14="http://schemas.microsoft.com/office/word/2010/wordprocessingDrawing" xmlns:wp="http://schemas.openxmlformats.org/drawingml/2006/wordprocessingDrawing" xmlns:w10="urn:schemas-microsoft-com:office:word" xmlns:w="http://schemas.openxmlformats.org/wordprocessingml/2006/main" xmlns:w14="http://schemas.microsoft.com/office/word/2010/wordml" xmlns:w15="http://schemas.microsoft.com/office/word/2012/wordml" xmlns:w16cex="http://schemas.microsoft.com/office/word/2018/wordml/cex" xmlns:w16cid="http://schemas.microsoft.com/office/word/2016/wordml/cid" xmlns:w16="http://schemas.microsoft.com/office/word/2018/wordml" xmlns:w16du="http://schemas.microsoft.com/office/word/2023/wordml/word16du" xmlns:w16sdtdh="http://schemas.microsoft.com/office/word/2020/wordml/sdtdatahash" xmlns:w16se="http://schemas.microsoft.com/office/word/2015/wordml/symex" xmlns:wpg="http://schemas.microsoft.com/office/word/2010/wordprocessingGroup" xmlns:wpi="http://schemas.microsoft.com/office/word/2010/wordprocessingInk" xmlns:wne="http://schemas.microsoft.com/office/word/2006/wordml" xmlns:wps="http://schemas.microsoft.com/office/word/2010/wordprocessingShape" mc:Ignorable="w14 w15 w16se w16cid w16 w16cex w16sdtdh w16du wp14">
   <w:footnote w:type="separator" w:id="-1">
     <w:p>
       <w:r>
@@ -881,17 +891,7 @@
 </file>
 
 <file path=word/header1.xml><?xml version="1.0" encoding="utf-8"?>
-<w:hdr xmlns:wpc="http://schemas.microsoft.com/office/word/2010/wordprocessingCanvas" xmlns:cx="http://schemas.microsoft.com/office/drawing/2014/chartex" xmlns:cx1="http://schemas.microsoft.com/office/drawing/2015/9/8/chartex" xmlns:cx2="http://schemas.microsoft.com/office/drawing/2015/10/21/chartex" xmlns:cx3="http://schemas.microsoft.com/office/drawing/2016/5/9/chartex" xmlns:cx4="http://schemas.microsoft.com/office/drawing/2016/5/10/chartex" xmlns:cx5="http://schemas.microsoft.com/office/drawing/2016/5/11/chartex" xmlns:cx6="http://schemas.microsoft.com/office/drawing/2016/5/12/chartex" xmlns:cx7="http://schemas.microsoft.com/office/drawing/2016/5/13/chartex" xmlns:cx8="http://schemas.microsoft.com/office/drawing/2016/5/14/chartex" xmlns:mc="http://schemas.openxmlformats.org/markup-compatibility/2006" xmlns:aink="http://schemas.microsoft.com/office/drawing/2016/ink" xmlns:am3d="http://schemas.microsoft.com/office/drawing/2017/model3d" xmlns:o="urn:schemas-microsoft-com:office:office" xmlns:r="http://schemas.openxmlformats.org/officeDocument/2006/relationships" xmlns:m="http://schemas.openxmlformats.org/officeDocument/2006/math" xmlns:v="urn:schemas-microsoft-com:vml" xmlns:wp14="http://schemas.microsoft.com/office/word/2010/wordprocessingDrawing" xmlns:wp="http://schemas.openxmlformats.org/drawingml/2006/wordprocessingDrawing" xmlns:w10="urn:schemas-microsoft-com:office:word" xmlns:w="http://schemas.openxmlformats.org/wordprocessingml/2006/main" xmlns:w14="http://schemas.microsoft.com/office/word/2010/wordml" xmlns:w15="http://schemas.microsoft.com/office/word/2012/wordml" xmlns:w16cex="http://schemas.microsoft.com/office/word/2018/wordml/cex" xmlns:w16cid="http://schemas.microsoft.com/office/word/2016/wordml/cid" xmlns:w16="http://schemas.microsoft.com/office/word/2018/wordml" xmlns:w16sdtdh="http://schemas.microsoft.com/office/word/2020/wordml/sdtdatahash" xmlns:w16se="http://schemas.microsoft.com/office/word/2015/wordml/symex" xmlns:wpg="http://schemas.microsoft.com/office/word/2010/wordprocessingGroup" xmlns:wpi="http://schemas.microsoft.com/office/word/2010/wordprocessingInk" xmlns:wne="http://schemas.microsoft.com/office/word/2006/wordml" xmlns:wps="http://schemas.microsoft.com/office/word/2010/wordprocessingShape" mc:Ignorable="w14 w15 w16se w16cid w16 w16cex w16sdtdh wp14">
-  <w:p>
-    <w:pPr>
-      <w:pStyle w:val="Header"/>
-    </w:pPr>
-  </w:p>
-</w:hdr>
-</file>
-
-<file path=word/header2.xml><?xml version="1.0" encoding="utf-8"?>
-<w:hdr xmlns:wpc="http://schemas.microsoft.com/office/word/2010/wordprocessingCanvas" xmlns:cx="http://schemas.microsoft.com/office/drawing/2014/chartex" xmlns:cx1="http://schemas.microsoft.com/office/drawing/2015/9/8/chartex" xmlns:cx2="http://schemas.microsoft.com/office/drawing/2015/10/21/chartex" xmlns:cx3="http://schemas.microsoft.com/office/drawing/2016/5/9/chartex" xmlns:cx4="http://schemas.microsoft.com/office/drawing/2016/5/10/chartex" xmlns:cx5="http://schemas.microsoft.com/office/drawing/2016/5/11/chartex" xmlns:cx6="http://schemas.microsoft.com/office/drawing/2016/5/12/chartex" xmlns:cx7="http://schemas.microsoft.com/office/drawing/2016/5/13/chartex" xmlns:cx8="http://schemas.microsoft.com/office/drawing/2016/5/14/chartex" xmlns:mc="http://schemas.openxmlformats.org/markup-compatibility/2006" xmlns:aink="http://schemas.microsoft.com/office/drawing/2016/ink" xmlns:am3d="http://schemas.microsoft.com/office/drawing/2017/model3d" xmlns:o="urn:schemas-microsoft-com:office:office" xmlns:r="http://schemas.openxmlformats.org/officeDocument/2006/relationships" xmlns:m="http://schemas.openxmlformats.org/officeDocument/2006/math" xmlns:v="urn:schemas-microsoft-com:vml" xmlns:wp14="http://schemas.microsoft.com/office/word/2010/wordprocessingDrawing" xmlns:wp="http://schemas.openxmlformats.org/drawingml/2006/wordprocessingDrawing" xmlns:w10="urn:schemas-microsoft-com:office:word" xmlns:w="http://schemas.openxmlformats.org/wordprocessingml/2006/main" xmlns:w14="http://schemas.microsoft.com/office/word/2010/wordml" xmlns:w15="http://schemas.microsoft.com/office/word/2012/wordml" xmlns:w16cex="http://schemas.microsoft.com/office/word/2018/wordml/cex" xmlns:w16cid="http://schemas.microsoft.com/office/word/2016/wordml/cid" xmlns:w16="http://schemas.microsoft.com/office/word/2018/wordml" xmlns:w16sdtdh="http://schemas.microsoft.com/office/word/2020/wordml/sdtdatahash" xmlns:w16se="http://schemas.microsoft.com/office/word/2015/wordml/symex" xmlns:wpg="http://schemas.microsoft.com/office/word/2010/wordprocessingGroup" xmlns:wpi="http://schemas.microsoft.com/office/word/2010/wordprocessingInk" xmlns:wne="http://schemas.microsoft.com/office/word/2006/wordml" xmlns:wps="http://schemas.microsoft.com/office/word/2010/wordprocessingShape" mc:Ignorable="w14 w15 w16se w16cid w16 w16cex w16sdtdh wp14">
+<w:hdr xmlns:wpc="http://schemas.microsoft.com/office/word/2010/wordprocessingCanvas" xmlns:cx="http://schemas.microsoft.com/office/drawing/2014/chartex" xmlns:cx1="http://schemas.microsoft.com/office/drawing/2015/9/8/chartex" xmlns:cx2="http://schemas.microsoft.com/office/drawing/2015/10/21/chartex" xmlns:cx3="http://schemas.microsoft.com/office/drawing/2016/5/9/chartex" xmlns:cx4="http://schemas.microsoft.com/office/drawing/2016/5/10/chartex" xmlns:cx5="http://schemas.microsoft.com/office/drawing/2016/5/11/chartex" xmlns:cx6="http://schemas.microsoft.com/office/drawing/2016/5/12/chartex" xmlns:cx7="http://schemas.microsoft.com/office/drawing/2016/5/13/chartex" xmlns:cx8="http://schemas.microsoft.com/office/drawing/2016/5/14/chartex" xmlns:mc="http://schemas.openxmlformats.org/markup-compatibility/2006" xmlns:aink="http://schemas.microsoft.com/office/drawing/2016/ink" xmlns:am3d="http://schemas.microsoft.com/office/drawing/2017/model3d" xmlns:o="urn:schemas-microsoft-com:office:office" xmlns:oel="http://schemas.microsoft.com/office/2019/extlst" xmlns:r="http://schemas.openxmlformats.org/officeDocument/2006/relationships" xmlns:m="http://schemas.openxmlformats.org/officeDocument/2006/math" xmlns:v="urn:schemas-microsoft-com:vml" xmlns:wp14="http://schemas.microsoft.com/office/word/2010/wordprocessingDrawing" xmlns:wp="http://schemas.openxmlformats.org/drawingml/2006/wordprocessingDrawing" xmlns:w10="urn:schemas-microsoft-com:office:word" xmlns:w="http://schemas.openxmlformats.org/wordprocessingml/2006/main" xmlns:w14="http://schemas.microsoft.com/office/word/2010/wordml" xmlns:w15="http://schemas.microsoft.com/office/word/2012/wordml" xmlns:w16cex="http://schemas.microsoft.com/office/word/2018/wordml/cex" xmlns:w16cid="http://schemas.microsoft.com/office/word/2016/wordml/cid" xmlns:w16="http://schemas.microsoft.com/office/word/2018/wordml" xmlns:w16du="http://schemas.microsoft.com/office/word/2023/wordml/word16du" xmlns:w16sdtdh="http://schemas.microsoft.com/office/word/2020/wordml/sdtdatahash" xmlns:w16se="http://schemas.microsoft.com/office/word/2015/wordml/symex" xmlns:wpg="http://schemas.microsoft.com/office/word/2010/wordprocessingGroup" xmlns:wpi="http://schemas.microsoft.com/office/word/2010/wordprocessingInk" xmlns:wne="http://schemas.microsoft.com/office/word/2006/wordml" xmlns:wps="http://schemas.microsoft.com/office/word/2010/wordprocessingShape" mc:Ignorable="w14 w15 w16se w16cid w16 w16cex w16sdtdh w16du wp14">
   <w:tbl>
     <w:tblPr>
       <w:tblStyle w:val="TableGrid"/>
@@ -924,7 +924,6 @@
           <w:pPr>
             <w:pStyle w:val="Heading1"/>
             <w:spacing w:before="0" w:after="0"/>
-            <w:outlineLvl w:val="0"/>
           </w:pPr>
           <w:r>
             <w:rPr>
@@ -1450,18 +1449,8 @@
 </w:hdr>
 </file>
 
-<file path=word/header3.xml><?xml version="1.0" encoding="utf-8"?>
-<w:hdr xmlns:wpc="http://schemas.microsoft.com/office/word/2010/wordprocessingCanvas" xmlns:cx="http://schemas.microsoft.com/office/drawing/2014/chartex" xmlns:cx1="http://schemas.microsoft.com/office/drawing/2015/9/8/chartex" xmlns:cx2="http://schemas.microsoft.com/office/drawing/2015/10/21/chartex" xmlns:cx3="http://schemas.microsoft.com/office/drawing/2016/5/9/chartex" xmlns:cx4="http://schemas.microsoft.com/office/drawing/2016/5/10/chartex" xmlns:cx5="http://schemas.microsoft.com/office/drawing/2016/5/11/chartex" xmlns:cx6="http://schemas.microsoft.com/office/drawing/2016/5/12/chartex" xmlns:cx7="http://schemas.microsoft.com/office/drawing/2016/5/13/chartex" xmlns:cx8="http://schemas.microsoft.com/office/drawing/2016/5/14/chartex" xmlns:mc="http://schemas.openxmlformats.org/markup-compatibility/2006" xmlns:aink="http://schemas.microsoft.com/office/drawing/2016/ink" xmlns:am3d="http://schemas.microsoft.com/office/drawing/2017/model3d" xmlns:o="urn:schemas-microsoft-com:office:office" xmlns:r="http://schemas.openxmlformats.org/officeDocument/2006/relationships" xmlns:m="http://schemas.openxmlformats.org/officeDocument/2006/math" xmlns:v="urn:schemas-microsoft-com:vml" xmlns:wp14="http://schemas.microsoft.com/office/word/2010/wordprocessingDrawing" xmlns:wp="http://schemas.openxmlformats.org/drawingml/2006/wordprocessingDrawing" xmlns:w10="urn:schemas-microsoft-com:office:word" xmlns:w="http://schemas.openxmlformats.org/wordprocessingml/2006/main" xmlns:w14="http://schemas.microsoft.com/office/word/2010/wordml" xmlns:w15="http://schemas.microsoft.com/office/word/2012/wordml" xmlns:w16cex="http://schemas.microsoft.com/office/word/2018/wordml/cex" xmlns:w16cid="http://schemas.microsoft.com/office/word/2016/wordml/cid" xmlns:w16="http://schemas.microsoft.com/office/word/2018/wordml" xmlns:w16sdtdh="http://schemas.microsoft.com/office/word/2020/wordml/sdtdatahash" xmlns:w16se="http://schemas.microsoft.com/office/word/2015/wordml/symex" xmlns:wpg="http://schemas.microsoft.com/office/word/2010/wordprocessingGroup" xmlns:wpi="http://schemas.microsoft.com/office/word/2010/wordprocessingInk" xmlns:wne="http://schemas.microsoft.com/office/word/2006/wordml" xmlns:wps="http://schemas.microsoft.com/office/word/2010/wordprocessingShape" mc:Ignorable="w14 w15 w16se w16cid w16 w16cex w16sdtdh wp14">
-  <w:p>
-    <w:pPr>
-      <w:pStyle w:val="Header"/>
-    </w:pPr>
-  </w:p>
-</w:hdr>
-</file>
-
 <file path=word/styles.xml><?xml version="1.0" encoding="utf-8"?>
-<w:styles xmlns:mc="http://schemas.openxmlformats.org/markup-compatibility/2006" xmlns:r="http://schemas.openxmlformats.org/officeDocument/2006/relationships" xmlns:w="http://schemas.openxmlformats.org/wordprocessingml/2006/main" xmlns:w14="http://schemas.microsoft.com/office/word/2010/wordml" xmlns:w15="http://schemas.microsoft.com/office/word/2012/wordml" xmlns:w16cex="http://schemas.microsoft.com/office/word/2018/wordml/cex" xmlns:w16cid="http://schemas.microsoft.com/office/word/2016/wordml/cid" xmlns:w16="http://schemas.microsoft.com/office/word/2018/wordml" xmlns:w16sdtdh="http://schemas.microsoft.com/office/word/2020/wordml/sdtdatahash" xmlns:w16se="http://schemas.microsoft.com/office/word/2015/wordml/symex" mc:Ignorable="w14 w15 w16se w16cid w16 w16cex w16sdtdh">
+<w:styles xmlns:mc="http://schemas.openxmlformats.org/markup-compatibility/2006" xmlns:r="http://schemas.openxmlformats.org/officeDocument/2006/relationships" xmlns:w="http://schemas.openxmlformats.org/wordprocessingml/2006/main" xmlns:w14="http://schemas.microsoft.com/office/word/2010/wordml" xmlns:w15="http://schemas.microsoft.com/office/word/2012/wordml" xmlns:w16cex="http://schemas.microsoft.com/office/word/2018/wordml/cex" xmlns:w16cid="http://schemas.microsoft.com/office/word/2016/wordml/cid" xmlns:w16="http://schemas.microsoft.com/office/word/2018/wordml" xmlns:w16du="http://schemas.microsoft.com/office/word/2023/wordml/word16du" xmlns:w16sdtdh="http://schemas.microsoft.com/office/word/2020/wordml/sdtdatahash" xmlns:w16se="http://schemas.microsoft.com/office/word/2015/wordml/symex" mc:Ignorable="w14 w15 w16se w16cid w16 w16cex w16sdtdh w16du">
   <w:docDefaults>
     <w:rPrDefault>
       <w:rPr>
@@ -2077,17 +2066,17 @@
     <w:name w:val="Health Gateway Export Table"/>
     <w:basedOn w:val="TableNormal"/>
     <w:uiPriority w:val="99"/>
-    <w:rsid w:val="00D6614B"/>
+    <w:rsid w:val="009D7421"/>
     <w:pPr>
       <w:spacing w:after="0" w:line="240" w:lineRule="auto"/>
     </w:pPr>
     <w:rPr>
       <w:rFonts w:ascii="BC Sans" w:hAnsi="BC Sans"/>
-      <w:color w:val="606060"/>
       <w:sz w:val="14"/>
     </w:rPr>
     <w:tblPr>
       <w:tblStyleRowBandSize w:val="1"/>
+      <w:tblStyleColBandSize w:val="1"/>
       <w:tblBorders>
         <w:top w:val="single" w:sz="4" w:space="0" w:color="AEAAAA"/>
         <w:bottom w:val="single" w:sz="4" w:space="0" w:color="AEAAAA"/>
@@ -2101,6 +2090,7 @@
       </w:tblCellMar>
     </w:tblPr>
     <w:tcPr>
+      <w:shd w:val="clear" w:color="auto" w:fill="auto"/>
       <w:vAlign w:val="center"/>
     </w:tcPr>
     <w:tblStylePr w:type="firstRow">
@@ -2110,10 +2100,18 @@
       </w:rPr>
     </w:tblStylePr>
     <w:tblStylePr w:type="band1Horz">
+      <w:rPr>
+        <w:color w:val="auto"/>
+      </w:rPr>
       <w:tblPr/>
       <w:tcPr>
-        <w:shd w:val="clear" w:color="auto" w:fill="E7E6E6"/>
+        <w:shd w:val="clear" w:color="auto" w:fill="F2F2F2" w:themeFill="background1" w:themeFillShade="F2"/>
       </w:tcPr>
+    </w:tblStylePr>
+    <w:tblStylePr w:type="band2Horz">
+      <w:rPr>
+        <w:color w:val="auto"/>
+      </w:rPr>
     </w:tblStylePr>
   </w:style>
 </w:styles>

</xml_diff>

<commit_message>
Lighten banding and darken text in remaining reports AB#16825 (#6303)
</commit_message>
<xml_diff>
--- a/Apps/GatewayApi/src/Assets/Templates/CovidReport.docx
+++ b/Apps/GatewayApi/src/Assets/Templates/CovidReport.docx
@@ -1,6 +1,6 @@
 
 <file path=word/document.xml><?xml version="1.0" encoding="utf-8"?>
-<w:document xmlns:wpc="http://schemas.microsoft.com/office/word/2010/wordprocessingCanvas" xmlns:cx="http://schemas.microsoft.com/office/drawing/2014/chartex" xmlns:cx1="http://schemas.microsoft.com/office/drawing/2015/9/8/chartex" xmlns:cx2="http://schemas.microsoft.com/office/drawing/2015/10/21/chartex" xmlns:cx3="http://schemas.microsoft.com/office/drawing/2016/5/9/chartex" xmlns:cx4="http://schemas.microsoft.com/office/drawing/2016/5/10/chartex" xmlns:cx5="http://schemas.microsoft.com/office/drawing/2016/5/11/chartex" xmlns:cx6="http://schemas.microsoft.com/office/drawing/2016/5/12/chartex" xmlns:cx7="http://schemas.microsoft.com/office/drawing/2016/5/13/chartex" xmlns:cx8="http://schemas.microsoft.com/office/drawing/2016/5/14/chartex" xmlns:mc="http://schemas.openxmlformats.org/markup-compatibility/2006" xmlns:aink="http://schemas.microsoft.com/office/drawing/2016/ink" xmlns:am3d="http://schemas.microsoft.com/office/drawing/2017/model3d" xmlns:o="urn:schemas-microsoft-com:office:office" xmlns:r="http://schemas.openxmlformats.org/officeDocument/2006/relationships" xmlns:m="http://schemas.openxmlformats.org/officeDocument/2006/math" xmlns:v="urn:schemas-microsoft-com:vml" xmlns:wp14="http://schemas.microsoft.com/office/word/2010/wordprocessingDrawing" xmlns:wp="http://schemas.openxmlformats.org/drawingml/2006/wordprocessingDrawing" xmlns:w10="urn:schemas-microsoft-com:office:word" xmlns:w="http://schemas.openxmlformats.org/wordprocessingml/2006/main" xmlns:w14="http://schemas.microsoft.com/office/word/2010/wordml" xmlns:w15="http://schemas.microsoft.com/office/word/2012/wordml" xmlns:w16cex="http://schemas.microsoft.com/office/word/2018/wordml/cex" xmlns:w16cid="http://schemas.microsoft.com/office/word/2016/wordml/cid" xmlns:w16="http://schemas.microsoft.com/office/word/2018/wordml" xmlns:w16sdtdh="http://schemas.microsoft.com/office/word/2020/wordml/sdtdatahash" xmlns:w16se="http://schemas.microsoft.com/office/word/2015/wordml/symex" xmlns:wpg="http://schemas.microsoft.com/office/word/2010/wordprocessingGroup" xmlns:wpi="http://schemas.microsoft.com/office/word/2010/wordprocessingInk" xmlns:wne="http://schemas.microsoft.com/office/word/2006/wordml" xmlns:wps="http://schemas.microsoft.com/office/word/2010/wordprocessingShape" mc:Ignorable="w14 w15 w16se w16cid w16 w16cex w16sdtdh wp14">
+<w:document xmlns:wpc="http://schemas.microsoft.com/office/word/2010/wordprocessingCanvas" xmlns:cx="http://schemas.microsoft.com/office/drawing/2014/chartex" xmlns:cx1="http://schemas.microsoft.com/office/drawing/2015/9/8/chartex" xmlns:cx2="http://schemas.microsoft.com/office/drawing/2015/10/21/chartex" xmlns:cx3="http://schemas.microsoft.com/office/drawing/2016/5/9/chartex" xmlns:cx4="http://schemas.microsoft.com/office/drawing/2016/5/10/chartex" xmlns:cx5="http://schemas.microsoft.com/office/drawing/2016/5/11/chartex" xmlns:cx6="http://schemas.microsoft.com/office/drawing/2016/5/12/chartex" xmlns:cx7="http://schemas.microsoft.com/office/drawing/2016/5/13/chartex" xmlns:cx8="http://schemas.microsoft.com/office/drawing/2016/5/14/chartex" xmlns:mc="http://schemas.openxmlformats.org/markup-compatibility/2006" xmlns:aink="http://schemas.microsoft.com/office/drawing/2016/ink" xmlns:am3d="http://schemas.microsoft.com/office/drawing/2017/model3d" xmlns:o="urn:schemas-microsoft-com:office:office" xmlns:oel="http://schemas.microsoft.com/office/2019/extlst" xmlns:r="http://schemas.openxmlformats.org/officeDocument/2006/relationships" xmlns:m="http://schemas.openxmlformats.org/officeDocument/2006/math" xmlns:v="urn:schemas-microsoft-com:vml" xmlns:wp14="http://schemas.microsoft.com/office/word/2010/wordprocessingDrawing" xmlns:wp="http://schemas.openxmlformats.org/drawingml/2006/wordprocessingDrawing" xmlns:w10="urn:schemas-microsoft-com:office:word" xmlns:w="http://schemas.openxmlformats.org/wordprocessingml/2006/main" xmlns:w14="http://schemas.microsoft.com/office/word/2010/wordml" xmlns:w15="http://schemas.microsoft.com/office/word/2012/wordml" xmlns:w16cex="http://schemas.microsoft.com/office/word/2018/wordml/cex" xmlns:w16cid="http://schemas.microsoft.com/office/word/2016/wordml/cid" xmlns:w16="http://schemas.microsoft.com/office/word/2018/wordml" xmlns:w16du="http://schemas.microsoft.com/office/word/2023/wordml/word16du" xmlns:w16sdtdh="http://schemas.microsoft.com/office/word/2020/wordml/sdtdatahash" xmlns:w16se="http://schemas.microsoft.com/office/word/2015/wordml/symex" xmlns:wpg="http://schemas.microsoft.com/office/word/2010/wordprocessingGroup" xmlns:wpi="http://schemas.microsoft.com/office/word/2010/wordprocessingInk" xmlns:wne="http://schemas.microsoft.com/office/word/2006/wordml" xmlns:wps="http://schemas.microsoft.com/office/word/2010/wordprocessingShape" mc:Ignorable="w14 w15 w16se w16cid w16 w16cex w16sdtdh w16du wp14">
   <w:body>
     <w:tbl>
       <w:tblPr>
@@ -33,7 +33,7 @@
                 <w:rFonts w:ascii="Myriad-Pro, Calibri, Arial" w:hAnsi="Myriad-Pro, Calibri, Arial"/>
                 <w:b/>
                 <w:bCs w:val="0"/>
-                <w:color w:val="313132"/>
+                <w:color w:val="auto"/>
                 <w:sz w:val="14"/>
                 <w:szCs w:val="14"/>
               </w:rPr>
@@ -44,7 +44,7 @@
                 <w:rFonts w:ascii="Myriad-Pro, Calibri, Arial" w:hAnsi="Myriad-Pro, Calibri, Arial"/>
                 <w:b/>
                 <w:bCs w:val="0"/>
-                <w:color w:val="313132"/>
+                <w:color w:val="auto"/>
                 <w:sz w:val="14"/>
                 <w:szCs w:val="14"/>
               </w:rPr>
@@ -64,7 +64,7 @@
                 <w:rFonts w:ascii="Myriad-Pro, Calibri, Arial" w:hAnsi="Myriad-Pro, Calibri, Arial"/>
                 <w:b/>
                 <w:bCs w:val="0"/>
-                <w:color w:val="313132"/>
+                <w:color w:val="auto"/>
                 <w:sz w:val="14"/>
                 <w:szCs w:val="14"/>
               </w:rPr>
@@ -75,7 +75,7 @@
                 <w:rFonts w:ascii="Myriad-Pro, Calibri, Arial" w:hAnsi="Myriad-Pro, Calibri, Arial"/>
                 <w:b/>
                 <w:bCs w:val="0"/>
-                <w:color w:val="313132"/>
+                <w:color w:val="auto"/>
                 <w:sz w:val="14"/>
                 <w:szCs w:val="14"/>
               </w:rPr>
@@ -95,7 +95,7 @@
                 <w:rFonts w:ascii="Myriad-Pro, Calibri, Arial" w:hAnsi="Myriad-Pro, Calibri, Arial"/>
                 <w:b/>
                 <w:bCs w:val="0"/>
-                <w:color w:val="313132"/>
+                <w:color w:val="auto"/>
                 <w:sz w:val="14"/>
                 <w:szCs w:val="14"/>
               </w:rPr>
@@ -106,7 +106,7 @@
                 <w:rFonts w:ascii="Myriad-Pro, Calibri, Arial" w:hAnsi="Myriad-Pro, Calibri, Arial"/>
                 <w:b/>
                 <w:bCs w:val="0"/>
-                <w:color w:val="313132"/>
+                <w:color w:val="auto"/>
                 <w:sz w:val="14"/>
                 <w:szCs w:val="14"/>
               </w:rPr>
@@ -125,7 +125,7 @@
                 <w:rFonts w:ascii="Myriad-Pro, Calibri, Arial" w:hAnsi="Myriad-Pro, Calibri, Arial"/>
                 <w:b/>
                 <w:bCs w:val="0"/>
-                <w:color w:val="313132"/>
+                <w:color w:val="auto"/>
                 <w:sz w:val="14"/>
                 <w:szCs w:val="14"/>
               </w:rPr>
@@ -136,7 +136,7 @@
                 <w:rFonts w:ascii="Myriad-Pro, Calibri, Arial" w:hAnsi="Myriad-Pro, Calibri, Arial"/>
                 <w:b/>
                 <w:bCs w:val="0"/>
-                <w:color w:val="313132"/>
+                <w:color w:val="auto"/>
                 <w:sz w:val="14"/>
                 <w:szCs w:val="14"/>
               </w:rPr>
@@ -160,11 +160,13 @@
               <w:pStyle w:val="Small"/>
               <w:rPr>
                 <w:rFonts w:ascii="Myriad-Pro, Calibri, Arial" w:hAnsi="Myriad-Pro, Calibri, Arial"/>
+                <w:color w:val="auto"/>
               </w:rPr>
             </w:pPr>
             <w:r>
               <w:rPr>
                 <w:rFonts w:ascii="Myriad-Pro, Calibri, Arial" w:hAnsi="Myriad-Pro, Calibri, Arial"/>
+                <w:color w:val="auto"/>
               </w:rPr>
               <w:t>{</w:t>
             </w:r>
@@ -173,6 +175,7 @@
             <w:r>
               <w:rPr>
                 <w:rFonts w:ascii="Myriad-Pro, Calibri, Arial" w:hAnsi="Myriad-Pro, Calibri, Arial"/>
+                <w:color w:val="auto"/>
               </w:rPr>
               <w:t>d.records</w:t>
             </w:r>
@@ -181,6 +184,7 @@
             <w:r>
               <w:rPr>
                 <w:rFonts w:ascii="Myriad-Pro, Calibri, Arial" w:hAnsi="Myriad-Pro, Calibri, Arial"/>
+                <w:color w:val="auto"/>
               </w:rPr>
               <w:t>[</w:t>
             </w:r>
@@ -188,6 +192,7 @@
             <w:r>
               <w:rPr>
                 <w:rFonts w:ascii="Myriad-Pro, Calibri, Arial" w:hAnsi="Myriad-Pro, Calibri, Arial"/>
+                <w:color w:val="auto"/>
               </w:rPr>
               <w:t>i</w:t>
             </w:r>
@@ -195,6 +200,7 @@
             <w:r>
               <w:rPr>
                 <w:rFonts w:ascii="Myriad-Pro, Calibri, Arial" w:hAnsi="Myriad-Pro, Calibri, Arial"/>
+                <w:color w:val="auto"/>
               </w:rPr>
               <w:t>].date}</w:t>
             </w:r>
@@ -210,11 +216,13 @@
               <w:jc w:val="center"/>
               <w:rPr>
                 <w:rFonts w:ascii="Myriad-Pro, Calibri, Arial" w:hAnsi="Myriad-Pro, Calibri, Arial"/>
+                <w:color w:val="auto"/>
               </w:rPr>
             </w:pPr>
             <w:r>
               <w:rPr>
                 <w:rFonts w:ascii="Myriad-Pro, Calibri, Arial" w:hAnsi="Myriad-Pro, Calibri, Arial"/>
+                <w:color w:val="auto"/>
               </w:rPr>
               <w:t>{</w:t>
             </w:r>
@@ -223,6 +231,7 @@
             <w:r>
               <w:rPr>
                 <w:rFonts w:ascii="Myriad-Pro, Calibri, Arial" w:hAnsi="Myriad-Pro, Calibri, Arial"/>
+                <w:color w:val="auto"/>
               </w:rPr>
               <w:t>d.records</w:t>
             </w:r>
@@ -231,6 +240,7 @@
             <w:r>
               <w:rPr>
                 <w:rFonts w:ascii="Myriad-Pro, Calibri, Arial" w:hAnsi="Myriad-Pro, Calibri, Arial"/>
+                <w:color w:val="auto"/>
               </w:rPr>
               <w:t>[</w:t>
             </w:r>
@@ -238,6 +248,7 @@
             <w:r>
               <w:rPr>
                 <w:rFonts w:ascii="Myriad-Pro, Calibri, Arial" w:hAnsi="Myriad-Pro, Calibri, Arial"/>
+                <w:color w:val="auto"/>
               </w:rPr>
               <w:t>i</w:t>
             </w:r>
@@ -245,6 +256,7 @@
             <w:r>
               <w:rPr>
                 <w:rFonts w:ascii="Myriad-Pro, Calibri, Arial" w:hAnsi="Myriad-Pro, Calibri, Arial"/>
+                <w:color w:val="auto"/>
               </w:rPr>
               <w:t>].</w:t>
             </w:r>
@@ -252,6 +264,7 @@
             <w:r>
               <w:rPr>
                 <w:rFonts w:ascii="Myriad-Pro, Calibri, Arial" w:hAnsi="Myriad-Pro, Calibri, Arial"/>
+                <w:color w:val="auto"/>
               </w:rPr>
               <w:t>test_type</w:t>
             </w:r>
@@ -259,6 +272,7 @@
             <w:r>
               <w:rPr>
                 <w:rFonts w:ascii="Myriad-Pro, Calibri, Arial" w:hAnsi="Myriad-Pro, Calibri, Arial"/>
+                <w:color w:val="auto"/>
               </w:rPr>
               <w:t>}</w:t>
             </w:r>
@@ -274,11 +288,13 @@
               <w:jc w:val="center"/>
               <w:rPr>
                 <w:rFonts w:ascii="Myriad-Pro, Calibri, Arial" w:hAnsi="Myriad-Pro, Calibri, Arial"/>
+                <w:color w:val="auto"/>
               </w:rPr>
             </w:pPr>
             <w:r>
               <w:rPr>
                 <w:rFonts w:ascii="Myriad-Pro, Calibri, Arial" w:hAnsi="Myriad-Pro, Calibri, Arial"/>
+                <w:color w:val="auto"/>
               </w:rPr>
               <w:t>{</w:t>
             </w:r>
@@ -287,6 +303,7 @@
             <w:r>
               <w:rPr>
                 <w:rFonts w:ascii="Myriad-Pro, Calibri, Arial" w:hAnsi="Myriad-Pro, Calibri, Arial"/>
+                <w:color w:val="auto"/>
               </w:rPr>
               <w:t>d.records</w:t>
             </w:r>
@@ -295,6 +312,7 @@
             <w:r>
               <w:rPr>
                 <w:rFonts w:ascii="Myriad-Pro, Calibri, Arial" w:hAnsi="Myriad-Pro, Calibri, Arial"/>
+                <w:color w:val="auto"/>
               </w:rPr>
               <w:t>[</w:t>
             </w:r>
@@ -302,6 +320,7 @@
             <w:r>
               <w:rPr>
                 <w:rFonts w:ascii="Myriad-Pro, Calibri, Arial" w:hAnsi="Myriad-Pro, Calibri, Arial"/>
+                <w:color w:val="auto"/>
               </w:rPr>
               <w:t>i</w:t>
             </w:r>
@@ -309,6 +328,7 @@
             <w:r>
               <w:rPr>
                 <w:rFonts w:ascii="Myriad-Pro, Calibri, Arial" w:hAnsi="Myriad-Pro, Calibri, Arial"/>
+                <w:color w:val="auto"/>
               </w:rPr>
               <w:t>].</w:t>
             </w:r>
@@ -316,6 +336,7 @@
             <w:r>
               <w:rPr>
                 <w:rFonts w:ascii="Myriad-Pro, Calibri, Arial" w:hAnsi="Myriad-Pro, Calibri, Arial"/>
+                <w:color w:val="auto"/>
               </w:rPr>
               <w:t>test_location</w:t>
             </w:r>
@@ -323,6 +344,7 @@
             <w:r>
               <w:rPr>
                 <w:rFonts w:ascii="Myriad-Pro, Calibri, Arial" w:hAnsi="Myriad-Pro, Calibri, Arial"/>
+                <w:color w:val="auto"/>
               </w:rPr>
               <w:t>}</w:t>
             </w:r>
@@ -337,11 +359,13 @@
               <w:pStyle w:val="Small"/>
               <w:rPr>
                 <w:rFonts w:ascii="Myriad-Pro, Calibri, Arial" w:hAnsi="Myriad-Pro, Calibri, Arial"/>
+                <w:color w:val="auto"/>
               </w:rPr>
             </w:pPr>
             <w:r>
               <w:rPr>
                 <w:rFonts w:ascii="Myriad-Pro, Calibri, Arial" w:hAnsi="Myriad-Pro, Calibri, Arial"/>
+                <w:color w:val="auto"/>
               </w:rPr>
               <w:t>{</w:t>
             </w:r>
@@ -350,6 +374,7 @@
             <w:r>
               <w:rPr>
                 <w:rFonts w:ascii="Myriad-Pro, Calibri, Arial" w:hAnsi="Myriad-Pro, Calibri, Arial"/>
+                <w:color w:val="auto"/>
               </w:rPr>
               <w:t>d.records</w:t>
             </w:r>
@@ -358,6 +383,7 @@
             <w:r>
               <w:rPr>
                 <w:rFonts w:ascii="Myriad-Pro, Calibri, Arial" w:hAnsi="Myriad-Pro, Calibri, Arial"/>
+                <w:color w:val="auto"/>
               </w:rPr>
               <w:t>[</w:t>
             </w:r>
@@ -365,6 +391,7 @@
             <w:r>
               <w:rPr>
                 <w:rFonts w:ascii="Myriad-Pro, Calibri, Arial" w:hAnsi="Myriad-Pro, Calibri, Arial"/>
+                <w:color w:val="auto"/>
               </w:rPr>
               <w:t>i</w:t>
             </w:r>
@@ -372,26 +399,16 @@
             <w:r>
               <w:rPr>
                 <w:rFonts w:ascii="Myriad-Pro, Calibri, Arial" w:hAnsi="Myriad-Pro, Calibri, Arial"/>
-              </w:rPr>
-              <w:t>].</w:t>
-            </w:r>
-            <w:r>
-              <w:rPr>
-                <w:rFonts w:ascii="Myriad-Pro, Calibri, Arial" w:hAnsi="Myriad-Pro, Calibri, Arial"/>
-              </w:rPr>
-              <w:t>result</w:t>
-            </w:r>
-            <w:r>
-              <w:rPr>
-                <w:rFonts w:ascii="Myriad-Pro, Calibri, Arial" w:hAnsi="Myriad-Pro, Calibri, Arial"/>
-              </w:rPr>
-              <w:t>}</w:t>
+                <w:color w:val="auto"/>
+              </w:rPr>
+              <w:t>].result}</w:t>
             </w:r>
           </w:p>
         </w:tc>
       </w:tr>
       <w:tr>
         <w:trPr>
+          <w:cnfStyle w:val="000000010000" w:firstRow="0" w:lastRow="0" w:firstColumn="0" w:lastColumn="0" w:oddVBand="0" w:evenVBand="0" w:oddHBand="0" w:evenHBand="1" w:firstRowFirstColumn="0" w:firstRowLastColumn="0" w:lastRowFirstColumn="0" w:lastRowLastColumn="0"/>
           <w:cantSplit/>
           <w:trHeight w:val="547"/>
         </w:trPr>
@@ -404,11 +421,13 @@
               <w:pStyle w:val="Small"/>
               <w:rPr>
                 <w:rFonts w:ascii="Myriad-Pro, Calibri, Arial" w:hAnsi="Myriad-Pro, Calibri, Arial"/>
+                <w:color w:val="auto"/>
               </w:rPr>
             </w:pPr>
             <w:r>
               <w:rPr>
                 <w:rFonts w:ascii="Myriad-Pro, Calibri, Arial" w:hAnsi="Myriad-Pro, Calibri, Arial"/>
+                <w:color w:val="auto"/>
               </w:rPr>
               <w:t>{</w:t>
             </w:r>
@@ -417,6 +436,7 @@
             <w:r>
               <w:rPr>
                 <w:rFonts w:ascii="Myriad-Pro, Calibri, Arial" w:hAnsi="Myriad-Pro, Calibri, Arial"/>
+                <w:color w:val="auto"/>
               </w:rPr>
               <w:t>d.records</w:t>
             </w:r>
@@ -425,6 +445,7 @@
             <w:r>
               <w:rPr>
                 <w:rFonts w:ascii="Myriad-Pro, Calibri, Arial" w:hAnsi="Myriad-Pro, Calibri, Arial"/>
+                <w:color w:val="auto"/>
               </w:rPr>
               <w:t>[i+1].date}</w:t>
             </w:r>
@@ -440,11 +461,13 @@
               <w:jc w:val="center"/>
               <w:rPr>
                 <w:rFonts w:ascii="Myriad-Pro, Calibri, Arial" w:hAnsi="Myriad-Pro, Calibri, Arial"/>
+                <w:color w:val="auto"/>
               </w:rPr>
             </w:pPr>
             <w:r>
               <w:rPr>
                 <w:rFonts w:ascii="Myriad-Pro, Calibri, Arial" w:hAnsi="Myriad-Pro, Calibri, Arial"/>
+                <w:color w:val="auto"/>
               </w:rPr>
               <w:t>{</w:t>
             </w:r>
@@ -453,6 +476,7 @@
             <w:r>
               <w:rPr>
                 <w:rFonts w:ascii="Myriad-Pro, Calibri, Arial" w:hAnsi="Myriad-Pro, Calibri, Arial"/>
+                <w:color w:val="auto"/>
               </w:rPr>
               <w:t>d.records</w:t>
             </w:r>
@@ -461,6 +485,7 @@
             <w:r>
               <w:rPr>
                 <w:rFonts w:ascii="Myriad-Pro, Calibri, Arial" w:hAnsi="Myriad-Pro, Calibri, Arial"/>
+                <w:color w:val="auto"/>
               </w:rPr>
               <w:t>[i+1].</w:t>
             </w:r>
@@ -468,6 +493,7 @@
             <w:r>
               <w:rPr>
                 <w:rFonts w:ascii="Myriad-Pro, Calibri, Arial" w:hAnsi="Myriad-Pro, Calibri, Arial"/>
+                <w:color w:val="auto"/>
               </w:rPr>
               <w:t>test_type</w:t>
             </w:r>
@@ -475,6 +501,7 @@
             <w:r>
               <w:rPr>
                 <w:rFonts w:ascii="Myriad-Pro, Calibri, Arial" w:hAnsi="Myriad-Pro, Calibri, Arial"/>
+                <w:color w:val="auto"/>
               </w:rPr>
               <w:t>}</w:t>
             </w:r>
@@ -490,11 +517,13 @@
               <w:jc w:val="center"/>
               <w:rPr>
                 <w:rFonts w:ascii="Myriad-Pro, Calibri, Arial" w:hAnsi="Myriad-Pro, Calibri, Arial"/>
+                <w:color w:val="auto"/>
               </w:rPr>
             </w:pPr>
             <w:r>
               <w:rPr>
                 <w:rFonts w:ascii="Myriad-Pro, Calibri, Arial" w:hAnsi="Myriad-Pro, Calibri, Arial"/>
+                <w:color w:val="auto"/>
               </w:rPr>
               <w:t>{</w:t>
             </w:r>
@@ -503,6 +532,7 @@
             <w:r>
               <w:rPr>
                 <w:rFonts w:ascii="Myriad-Pro, Calibri, Arial" w:hAnsi="Myriad-Pro, Calibri, Arial"/>
+                <w:color w:val="auto"/>
               </w:rPr>
               <w:t>d.records</w:t>
             </w:r>
@@ -511,6 +541,7 @@
             <w:r>
               <w:rPr>
                 <w:rFonts w:ascii="Myriad-Pro, Calibri, Arial" w:hAnsi="Myriad-Pro, Calibri, Arial"/>
+                <w:color w:val="auto"/>
               </w:rPr>
               <w:t>[i+1].</w:t>
             </w:r>
@@ -518,6 +549,7 @@
             <w:r>
               <w:rPr>
                 <w:rFonts w:ascii="Myriad-Pro, Calibri, Arial" w:hAnsi="Myriad-Pro, Calibri, Arial"/>
+                <w:color w:val="auto"/>
               </w:rPr>
               <w:t>test_location</w:t>
             </w:r>
@@ -525,6 +557,7 @@
             <w:r>
               <w:rPr>
                 <w:rFonts w:ascii="Myriad-Pro, Calibri, Arial" w:hAnsi="Myriad-Pro, Calibri, Arial"/>
+                <w:color w:val="auto"/>
               </w:rPr>
               <w:t>}</w:t>
             </w:r>
@@ -539,11 +572,13 @@
               <w:pStyle w:val="Small"/>
               <w:rPr>
                 <w:rFonts w:ascii="Myriad-Pro, Calibri, Arial" w:hAnsi="Myriad-Pro, Calibri, Arial"/>
+                <w:color w:val="auto"/>
               </w:rPr>
             </w:pPr>
             <w:r>
               <w:rPr>
                 <w:rFonts w:ascii="Myriad-Pro, Calibri, Arial" w:hAnsi="Myriad-Pro, Calibri, Arial"/>
+                <w:color w:val="auto"/>
               </w:rPr>
               <w:t>{</w:t>
             </w:r>
@@ -552,6 +587,7 @@
             <w:r>
               <w:rPr>
                 <w:rFonts w:ascii="Myriad-Pro, Calibri, Arial" w:hAnsi="Myriad-Pro, Calibri, Arial"/>
+                <w:color w:val="auto"/>
               </w:rPr>
               <w:t>d.records</w:t>
             </w:r>
@@ -560,20 +596,9 @@
             <w:r>
               <w:rPr>
                 <w:rFonts w:ascii="Myriad-Pro, Calibri, Arial" w:hAnsi="Myriad-Pro, Calibri, Arial"/>
-              </w:rPr>
-              <w:t>[i+1].</w:t>
-            </w:r>
-            <w:r>
-              <w:rPr>
-                <w:rFonts w:ascii="Myriad-Pro, Calibri, Arial" w:hAnsi="Myriad-Pro, Calibri, Arial"/>
-              </w:rPr>
-              <w:t>result</w:t>
-            </w:r>
-            <w:r>
-              <w:rPr>
-                <w:rFonts w:ascii="Myriad-Pro, Calibri, Arial" w:hAnsi="Myriad-Pro, Calibri, Arial"/>
-              </w:rPr>
-              <w:t>}</w:t>
+                <w:color w:val="auto"/>
+              </w:rPr>
+              <w:t>[i+1].result}</w:t>
             </w:r>
           </w:p>
         </w:tc>
@@ -653,12 +678,9 @@
       </w:r>
     </w:p>
     <w:sectPr>
-      <w:headerReference w:type="even" r:id="rId7"/>
-      <w:headerReference w:type="default" r:id="rId8"/>
-      <w:footerReference w:type="even" r:id="rId9"/>
-      <w:footerReference w:type="default" r:id="rId10"/>
-      <w:headerReference w:type="first" r:id="rId11"/>
-      <w:footerReference w:type="first" r:id="rId12"/>
+      <w:headerReference w:type="default" r:id="rId7"/>
+      <w:footerReference w:type="even" r:id="rId8"/>
+      <w:footerReference w:type="default" r:id="rId9"/>
       <w:pgSz w:w="12240" w:h="15840"/>
       <w:pgMar w:top="720" w:right="720" w:bottom="720" w:left="720" w:header="708" w:footer="708" w:gutter="0"/>
       <w:cols w:space="708"/>
@@ -669,7 +691,7 @@
 </file>
 
 <file path=word/endnotes.xml><?xml version="1.0" encoding="utf-8"?>
-<w:endnotes xmlns:wpc="http://schemas.microsoft.com/office/word/2010/wordprocessingCanvas" xmlns:cx="http://schemas.microsoft.com/office/drawing/2014/chartex" xmlns:cx1="http://schemas.microsoft.com/office/drawing/2015/9/8/chartex" xmlns:cx2="http://schemas.microsoft.com/office/drawing/2015/10/21/chartex" xmlns:cx3="http://schemas.microsoft.com/office/drawing/2016/5/9/chartex" xmlns:cx4="http://schemas.microsoft.com/office/drawing/2016/5/10/chartex" xmlns:cx5="http://schemas.microsoft.com/office/drawing/2016/5/11/chartex" xmlns:cx6="http://schemas.microsoft.com/office/drawing/2016/5/12/chartex" xmlns:cx7="http://schemas.microsoft.com/office/drawing/2016/5/13/chartex" xmlns:cx8="http://schemas.microsoft.com/office/drawing/2016/5/14/chartex" xmlns:mc="http://schemas.openxmlformats.org/markup-compatibility/2006" xmlns:aink="http://schemas.microsoft.com/office/drawing/2016/ink" xmlns:am3d="http://schemas.microsoft.com/office/drawing/2017/model3d" xmlns:o="urn:schemas-microsoft-com:office:office" xmlns:r="http://schemas.openxmlformats.org/officeDocument/2006/relationships" xmlns:m="http://schemas.openxmlformats.org/officeDocument/2006/math" xmlns:v="urn:schemas-microsoft-com:vml" xmlns:wp14="http://schemas.microsoft.com/office/word/2010/wordprocessingDrawing" xmlns:wp="http://schemas.openxmlformats.org/drawingml/2006/wordprocessingDrawing" xmlns:w10="urn:schemas-microsoft-com:office:word" xmlns:w="http://schemas.openxmlformats.org/wordprocessingml/2006/main" xmlns:w14="http://schemas.microsoft.com/office/word/2010/wordml" xmlns:w15="http://schemas.microsoft.com/office/word/2012/wordml" xmlns:w16cex="http://schemas.microsoft.com/office/word/2018/wordml/cex" xmlns:w16cid="http://schemas.microsoft.com/office/word/2016/wordml/cid" xmlns:w16="http://schemas.microsoft.com/office/word/2018/wordml" xmlns:w16sdtdh="http://schemas.microsoft.com/office/word/2020/wordml/sdtdatahash" xmlns:w16se="http://schemas.microsoft.com/office/word/2015/wordml/symex" xmlns:wpg="http://schemas.microsoft.com/office/word/2010/wordprocessingGroup" xmlns:wpi="http://schemas.microsoft.com/office/word/2010/wordprocessingInk" xmlns:wne="http://schemas.microsoft.com/office/word/2006/wordml" xmlns:wps="http://schemas.microsoft.com/office/word/2010/wordprocessingShape" mc:Ignorable="w14 w15 w16se w16cid w16 w16cex w16sdtdh wp14">
+<w:endnotes xmlns:wpc="http://schemas.microsoft.com/office/word/2010/wordprocessingCanvas" xmlns:cx="http://schemas.microsoft.com/office/drawing/2014/chartex" xmlns:cx1="http://schemas.microsoft.com/office/drawing/2015/9/8/chartex" xmlns:cx2="http://schemas.microsoft.com/office/drawing/2015/10/21/chartex" xmlns:cx3="http://schemas.microsoft.com/office/drawing/2016/5/9/chartex" xmlns:cx4="http://schemas.microsoft.com/office/drawing/2016/5/10/chartex" xmlns:cx5="http://schemas.microsoft.com/office/drawing/2016/5/11/chartex" xmlns:cx6="http://schemas.microsoft.com/office/drawing/2016/5/12/chartex" xmlns:cx7="http://schemas.microsoft.com/office/drawing/2016/5/13/chartex" xmlns:cx8="http://schemas.microsoft.com/office/drawing/2016/5/14/chartex" xmlns:mc="http://schemas.openxmlformats.org/markup-compatibility/2006" xmlns:aink="http://schemas.microsoft.com/office/drawing/2016/ink" xmlns:am3d="http://schemas.microsoft.com/office/drawing/2017/model3d" xmlns:o="urn:schemas-microsoft-com:office:office" xmlns:oel="http://schemas.microsoft.com/office/2019/extlst" xmlns:r="http://schemas.openxmlformats.org/officeDocument/2006/relationships" xmlns:m="http://schemas.openxmlformats.org/officeDocument/2006/math" xmlns:v="urn:schemas-microsoft-com:vml" xmlns:wp14="http://schemas.microsoft.com/office/word/2010/wordprocessingDrawing" xmlns:wp="http://schemas.openxmlformats.org/drawingml/2006/wordprocessingDrawing" xmlns:w10="urn:schemas-microsoft-com:office:word" xmlns:w="http://schemas.openxmlformats.org/wordprocessingml/2006/main" xmlns:w14="http://schemas.microsoft.com/office/word/2010/wordml" xmlns:w15="http://schemas.microsoft.com/office/word/2012/wordml" xmlns:w16cex="http://schemas.microsoft.com/office/word/2018/wordml/cex" xmlns:w16cid="http://schemas.microsoft.com/office/word/2016/wordml/cid" xmlns:w16="http://schemas.microsoft.com/office/word/2018/wordml" xmlns:w16du="http://schemas.microsoft.com/office/word/2023/wordml/word16du" xmlns:w16sdtdh="http://schemas.microsoft.com/office/word/2020/wordml/sdtdatahash" xmlns:w16se="http://schemas.microsoft.com/office/word/2015/wordml/symex" xmlns:wpg="http://schemas.microsoft.com/office/word/2010/wordprocessingGroup" xmlns:wpi="http://schemas.microsoft.com/office/word/2010/wordprocessingInk" xmlns:wne="http://schemas.microsoft.com/office/word/2006/wordml" xmlns:wps="http://schemas.microsoft.com/office/word/2010/wordprocessingShape" mc:Ignorable="w14 w15 w16se w16cid w16 w16cex w16sdtdh w16du wp14">
   <w:endnote w:type="separator" w:id="-1">
     <w:p>
       <w:r>
@@ -688,7 +710,7 @@
 </file>
 
 <file path=word/footer1.xml><?xml version="1.0" encoding="utf-8"?>
-<w:ftr xmlns:wpc="http://schemas.microsoft.com/office/word/2010/wordprocessingCanvas" xmlns:cx="http://schemas.microsoft.com/office/drawing/2014/chartex" xmlns:cx1="http://schemas.microsoft.com/office/drawing/2015/9/8/chartex" xmlns:cx2="http://schemas.microsoft.com/office/drawing/2015/10/21/chartex" xmlns:cx3="http://schemas.microsoft.com/office/drawing/2016/5/9/chartex" xmlns:cx4="http://schemas.microsoft.com/office/drawing/2016/5/10/chartex" xmlns:cx5="http://schemas.microsoft.com/office/drawing/2016/5/11/chartex" xmlns:cx6="http://schemas.microsoft.com/office/drawing/2016/5/12/chartex" xmlns:cx7="http://schemas.microsoft.com/office/drawing/2016/5/13/chartex" xmlns:cx8="http://schemas.microsoft.com/office/drawing/2016/5/14/chartex" xmlns:mc="http://schemas.openxmlformats.org/markup-compatibility/2006" xmlns:aink="http://schemas.microsoft.com/office/drawing/2016/ink" xmlns:am3d="http://schemas.microsoft.com/office/drawing/2017/model3d" xmlns:o="urn:schemas-microsoft-com:office:office" xmlns:r="http://schemas.openxmlformats.org/officeDocument/2006/relationships" xmlns:m="http://schemas.openxmlformats.org/officeDocument/2006/math" xmlns:v="urn:schemas-microsoft-com:vml" xmlns:wp14="http://schemas.microsoft.com/office/word/2010/wordprocessingDrawing" xmlns:wp="http://schemas.openxmlformats.org/drawingml/2006/wordprocessingDrawing" xmlns:w10="urn:schemas-microsoft-com:office:word" xmlns:w="http://schemas.openxmlformats.org/wordprocessingml/2006/main" xmlns:w14="http://schemas.microsoft.com/office/word/2010/wordml" xmlns:w15="http://schemas.microsoft.com/office/word/2012/wordml" xmlns:w16cex="http://schemas.microsoft.com/office/word/2018/wordml/cex" xmlns:w16cid="http://schemas.microsoft.com/office/word/2016/wordml/cid" xmlns:w16="http://schemas.microsoft.com/office/word/2018/wordml" xmlns:w16sdtdh="http://schemas.microsoft.com/office/word/2020/wordml/sdtdatahash" xmlns:w16se="http://schemas.microsoft.com/office/word/2015/wordml/symex" xmlns:wpg="http://schemas.microsoft.com/office/word/2010/wordprocessingGroup" xmlns:wpi="http://schemas.microsoft.com/office/word/2010/wordprocessingInk" xmlns:wne="http://schemas.microsoft.com/office/word/2006/wordml" xmlns:wps="http://schemas.microsoft.com/office/word/2010/wordprocessingShape" mc:Ignorable="w14 w15 w16se w16cid w16 w16cex w16sdtdh wp14">
+<w:ftr xmlns:wpc="http://schemas.microsoft.com/office/word/2010/wordprocessingCanvas" xmlns:cx="http://schemas.microsoft.com/office/drawing/2014/chartex" xmlns:cx1="http://schemas.microsoft.com/office/drawing/2015/9/8/chartex" xmlns:cx2="http://schemas.microsoft.com/office/drawing/2015/10/21/chartex" xmlns:cx3="http://schemas.microsoft.com/office/drawing/2016/5/9/chartex" xmlns:cx4="http://schemas.microsoft.com/office/drawing/2016/5/10/chartex" xmlns:cx5="http://schemas.microsoft.com/office/drawing/2016/5/11/chartex" xmlns:cx6="http://schemas.microsoft.com/office/drawing/2016/5/12/chartex" xmlns:cx7="http://schemas.microsoft.com/office/drawing/2016/5/13/chartex" xmlns:cx8="http://schemas.microsoft.com/office/drawing/2016/5/14/chartex" xmlns:mc="http://schemas.openxmlformats.org/markup-compatibility/2006" xmlns:aink="http://schemas.microsoft.com/office/drawing/2016/ink" xmlns:am3d="http://schemas.microsoft.com/office/drawing/2017/model3d" xmlns:o="urn:schemas-microsoft-com:office:office" xmlns:oel="http://schemas.microsoft.com/office/2019/extlst" xmlns:r="http://schemas.openxmlformats.org/officeDocument/2006/relationships" xmlns:m="http://schemas.openxmlformats.org/officeDocument/2006/math" xmlns:v="urn:schemas-microsoft-com:vml" xmlns:wp14="http://schemas.microsoft.com/office/word/2010/wordprocessingDrawing" xmlns:wp="http://schemas.openxmlformats.org/drawingml/2006/wordprocessingDrawing" xmlns:w10="urn:schemas-microsoft-com:office:word" xmlns:w="http://schemas.openxmlformats.org/wordprocessingml/2006/main" xmlns:w14="http://schemas.microsoft.com/office/word/2010/wordml" xmlns:w15="http://schemas.microsoft.com/office/word/2012/wordml" xmlns:w16cex="http://schemas.microsoft.com/office/word/2018/wordml/cex" xmlns:w16cid="http://schemas.microsoft.com/office/word/2016/wordml/cid" xmlns:w16="http://schemas.microsoft.com/office/word/2018/wordml" xmlns:w16du="http://schemas.microsoft.com/office/word/2023/wordml/word16du" xmlns:w16sdtdh="http://schemas.microsoft.com/office/word/2020/wordml/sdtdatahash" xmlns:w16se="http://schemas.microsoft.com/office/word/2015/wordml/symex" xmlns:wpg="http://schemas.microsoft.com/office/word/2010/wordprocessingGroup" xmlns:wpi="http://schemas.microsoft.com/office/word/2010/wordprocessingInk" xmlns:wne="http://schemas.microsoft.com/office/word/2006/wordml" xmlns:wps="http://schemas.microsoft.com/office/word/2010/wordprocessingShape" mc:Ignorable="w14 w15 w16se w16cid w16 w16cex w16sdtdh w16du wp14">
   <w:p>
     <w:pPr>
       <w:pStyle w:val="Footer"/>
@@ -699,7 +721,7 @@
 </file>
 
 <file path=word/footer2.xml><?xml version="1.0" encoding="utf-8"?>
-<w:ftr xmlns:wpc="http://schemas.microsoft.com/office/word/2010/wordprocessingCanvas" xmlns:cx="http://schemas.microsoft.com/office/drawing/2014/chartex" xmlns:cx1="http://schemas.microsoft.com/office/drawing/2015/9/8/chartex" xmlns:cx2="http://schemas.microsoft.com/office/drawing/2015/10/21/chartex" xmlns:cx3="http://schemas.microsoft.com/office/drawing/2016/5/9/chartex" xmlns:cx4="http://schemas.microsoft.com/office/drawing/2016/5/10/chartex" xmlns:cx5="http://schemas.microsoft.com/office/drawing/2016/5/11/chartex" xmlns:cx6="http://schemas.microsoft.com/office/drawing/2016/5/12/chartex" xmlns:cx7="http://schemas.microsoft.com/office/drawing/2016/5/13/chartex" xmlns:cx8="http://schemas.microsoft.com/office/drawing/2016/5/14/chartex" xmlns:mc="http://schemas.openxmlformats.org/markup-compatibility/2006" xmlns:aink="http://schemas.microsoft.com/office/drawing/2016/ink" xmlns:am3d="http://schemas.microsoft.com/office/drawing/2017/model3d" xmlns:o="urn:schemas-microsoft-com:office:office" xmlns:r="http://schemas.openxmlformats.org/officeDocument/2006/relationships" xmlns:m="http://schemas.openxmlformats.org/officeDocument/2006/math" xmlns:v="urn:schemas-microsoft-com:vml" xmlns:wp14="http://schemas.microsoft.com/office/word/2010/wordprocessingDrawing" xmlns:wp="http://schemas.openxmlformats.org/drawingml/2006/wordprocessingDrawing" xmlns:w10="urn:schemas-microsoft-com:office:word" xmlns:w="http://schemas.openxmlformats.org/wordprocessingml/2006/main" xmlns:w14="http://schemas.microsoft.com/office/word/2010/wordml" xmlns:w15="http://schemas.microsoft.com/office/word/2012/wordml" xmlns:w16cex="http://schemas.microsoft.com/office/word/2018/wordml/cex" xmlns:w16cid="http://schemas.microsoft.com/office/word/2016/wordml/cid" xmlns:w16="http://schemas.microsoft.com/office/word/2018/wordml" xmlns:w16sdtdh="http://schemas.microsoft.com/office/word/2020/wordml/sdtdatahash" xmlns:w16se="http://schemas.microsoft.com/office/word/2015/wordml/symex" xmlns:wpg="http://schemas.microsoft.com/office/word/2010/wordprocessingGroup" xmlns:wpi="http://schemas.microsoft.com/office/word/2010/wordprocessingInk" xmlns:wne="http://schemas.microsoft.com/office/word/2006/wordml" xmlns:wps="http://schemas.microsoft.com/office/word/2010/wordprocessingShape" mc:Ignorable="w14 w15 w16se w16cid w16 w16cex w16sdtdh wp14">
+<w:ftr xmlns:wpc="http://schemas.microsoft.com/office/word/2010/wordprocessingCanvas" xmlns:cx="http://schemas.microsoft.com/office/drawing/2014/chartex" xmlns:cx1="http://schemas.microsoft.com/office/drawing/2015/9/8/chartex" xmlns:cx2="http://schemas.microsoft.com/office/drawing/2015/10/21/chartex" xmlns:cx3="http://schemas.microsoft.com/office/drawing/2016/5/9/chartex" xmlns:cx4="http://schemas.microsoft.com/office/drawing/2016/5/10/chartex" xmlns:cx5="http://schemas.microsoft.com/office/drawing/2016/5/11/chartex" xmlns:cx6="http://schemas.microsoft.com/office/drawing/2016/5/12/chartex" xmlns:cx7="http://schemas.microsoft.com/office/drawing/2016/5/13/chartex" xmlns:cx8="http://schemas.microsoft.com/office/drawing/2016/5/14/chartex" xmlns:mc="http://schemas.openxmlformats.org/markup-compatibility/2006" xmlns:aink="http://schemas.microsoft.com/office/drawing/2016/ink" xmlns:am3d="http://schemas.microsoft.com/office/drawing/2017/model3d" xmlns:o="urn:schemas-microsoft-com:office:office" xmlns:oel="http://schemas.microsoft.com/office/2019/extlst" xmlns:r="http://schemas.openxmlformats.org/officeDocument/2006/relationships" xmlns:m="http://schemas.openxmlformats.org/officeDocument/2006/math" xmlns:v="urn:schemas-microsoft-com:vml" xmlns:wp14="http://schemas.microsoft.com/office/word/2010/wordprocessingDrawing" xmlns:wp="http://schemas.openxmlformats.org/drawingml/2006/wordprocessingDrawing" xmlns:w10="urn:schemas-microsoft-com:office:word" xmlns:w="http://schemas.openxmlformats.org/wordprocessingml/2006/main" xmlns:w14="http://schemas.microsoft.com/office/word/2010/wordml" xmlns:w15="http://schemas.microsoft.com/office/word/2012/wordml" xmlns:w16cex="http://schemas.microsoft.com/office/word/2018/wordml/cex" xmlns:w16cid="http://schemas.microsoft.com/office/word/2016/wordml/cid" xmlns:w16="http://schemas.microsoft.com/office/word/2018/wordml" xmlns:w16du="http://schemas.microsoft.com/office/word/2023/wordml/word16du" xmlns:w16sdtdh="http://schemas.microsoft.com/office/word/2020/wordml/sdtdatahash" xmlns:w16se="http://schemas.microsoft.com/office/word/2015/wordml/symex" xmlns:wpg="http://schemas.microsoft.com/office/word/2010/wordprocessingGroup" xmlns:wpi="http://schemas.microsoft.com/office/word/2010/wordprocessingInk" xmlns:wne="http://schemas.microsoft.com/office/word/2006/wordml" xmlns:wps="http://schemas.microsoft.com/office/word/2010/wordprocessingShape" mc:Ignorable="w14 w15 w16se w16cid w16 w16cex w16sdtdh w16du wp14">
   <w:sdt>
     <w:sdtPr>
       <w:id w:val="-786121602"/>
@@ -708,7 +730,6 @@
         <w:docPartUnique/>
       </w:docPartObj>
     </w:sdtPr>
-    <w:sdtEndPr/>
     <w:sdtContent>
       <w:p>
         <w:pPr>
@@ -769,7 +790,6 @@
               <w:docPartUnique/>
             </w:docPartObj>
           </w:sdtPr>
-          <w:sdtEndPr/>
           <w:sdtContent>
             <w:r>
               <w:rPr>
@@ -851,18 +871,8 @@
 </w:ftr>
 </file>
 
-<file path=word/footer3.xml><?xml version="1.0" encoding="utf-8"?>
-<w:ftr xmlns:wpc="http://schemas.microsoft.com/office/word/2010/wordprocessingCanvas" xmlns:cx="http://schemas.microsoft.com/office/drawing/2014/chartex" xmlns:cx1="http://schemas.microsoft.com/office/drawing/2015/9/8/chartex" xmlns:cx2="http://schemas.microsoft.com/office/drawing/2015/10/21/chartex" xmlns:cx3="http://schemas.microsoft.com/office/drawing/2016/5/9/chartex" xmlns:cx4="http://schemas.microsoft.com/office/drawing/2016/5/10/chartex" xmlns:cx5="http://schemas.microsoft.com/office/drawing/2016/5/11/chartex" xmlns:cx6="http://schemas.microsoft.com/office/drawing/2016/5/12/chartex" xmlns:cx7="http://schemas.microsoft.com/office/drawing/2016/5/13/chartex" xmlns:cx8="http://schemas.microsoft.com/office/drawing/2016/5/14/chartex" xmlns:mc="http://schemas.openxmlformats.org/markup-compatibility/2006" xmlns:aink="http://schemas.microsoft.com/office/drawing/2016/ink" xmlns:am3d="http://schemas.microsoft.com/office/drawing/2017/model3d" xmlns:o="urn:schemas-microsoft-com:office:office" xmlns:r="http://schemas.openxmlformats.org/officeDocument/2006/relationships" xmlns:m="http://schemas.openxmlformats.org/officeDocument/2006/math" xmlns:v="urn:schemas-microsoft-com:vml" xmlns:wp14="http://schemas.microsoft.com/office/word/2010/wordprocessingDrawing" xmlns:wp="http://schemas.openxmlformats.org/drawingml/2006/wordprocessingDrawing" xmlns:w10="urn:schemas-microsoft-com:office:word" xmlns:w="http://schemas.openxmlformats.org/wordprocessingml/2006/main" xmlns:w14="http://schemas.microsoft.com/office/word/2010/wordml" xmlns:w15="http://schemas.microsoft.com/office/word/2012/wordml" xmlns:w16cex="http://schemas.microsoft.com/office/word/2018/wordml/cex" xmlns:w16cid="http://schemas.microsoft.com/office/word/2016/wordml/cid" xmlns:w16="http://schemas.microsoft.com/office/word/2018/wordml" xmlns:w16sdtdh="http://schemas.microsoft.com/office/word/2020/wordml/sdtdatahash" xmlns:w16se="http://schemas.microsoft.com/office/word/2015/wordml/symex" xmlns:wpg="http://schemas.microsoft.com/office/word/2010/wordprocessingGroup" xmlns:wpi="http://schemas.microsoft.com/office/word/2010/wordprocessingInk" xmlns:wne="http://schemas.microsoft.com/office/word/2006/wordml" xmlns:wps="http://schemas.microsoft.com/office/word/2010/wordprocessingShape" mc:Ignorable="w14 w15 w16se w16cid w16 w16cex w16sdtdh wp14">
-  <w:p>
-    <w:pPr>
-      <w:pStyle w:val="Footer"/>
-    </w:pPr>
-  </w:p>
-</w:ftr>
-</file>
-
 <file path=word/footnotes.xml><?xml version="1.0" encoding="utf-8"?>
-<w:footnotes xmlns:wpc="http://schemas.microsoft.com/office/word/2010/wordprocessingCanvas" xmlns:cx="http://schemas.microsoft.com/office/drawing/2014/chartex" xmlns:cx1="http://schemas.microsoft.com/office/drawing/2015/9/8/chartex" xmlns:cx2="http://schemas.microsoft.com/office/drawing/2015/10/21/chartex" xmlns:cx3="http://schemas.microsoft.com/office/drawing/2016/5/9/chartex" xmlns:cx4="http://schemas.microsoft.com/office/drawing/2016/5/10/chartex" xmlns:cx5="http://schemas.microsoft.com/office/drawing/2016/5/11/chartex" xmlns:cx6="http://schemas.microsoft.com/office/drawing/2016/5/12/chartex" xmlns:cx7="http://schemas.microsoft.com/office/drawing/2016/5/13/chartex" xmlns:cx8="http://schemas.microsoft.com/office/drawing/2016/5/14/chartex" xmlns:mc="http://schemas.openxmlformats.org/markup-compatibility/2006" xmlns:aink="http://schemas.microsoft.com/office/drawing/2016/ink" xmlns:am3d="http://schemas.microsoft.com/office/drawing/2017/model3d" xmlns:o="urn:schemas-microsoft-com:office:office" xmlns:r="http://schemas.openxmlformats.org/officeDocument/2006/relationships" xmlns:m="http://schemas.openxmlformats.org/officeDocument/2006/math" xmlns:v="urn:schemas-microsoft-com:vml" xmlns:wp14="http://schemas.microsoft.com/office/word/2010/wordprocessingDrawing" xmlns:wp="http://schemas.openxmlformats.org/drawingml/2006/wordprocessingDrawing" xmlns:w10="urn:schemas-microsoft-com:office:word" xmlns:w="http://schemas.openxmlformats.org/wordprocessingml/2006/main" xmlns:w14="http://schemas.microsoft.com/office/word/2010/wordml" xmlns:w15="http://schemas.microsoft.com/office/word/2012/wordml" xmlns:w16cex="http://schemas.microsoft.com/office/word/2018/wordml/cex" xmlns:w16cid="http://schemas.microsoft.com/office/word/2016/wordml/cid" xmlns:w16="http://schemas.microsoft.com/office/word/2018/wordml" xmlns:w16sdtdh="http://schemas.microsoft.com/office/word/2020/wordml/sdtdatahash" xmlns:w16se="http://schemas.microsoft.com/office/word/2015/wordml/symex" xmlns:wpg="http://schemas.microsoft.com/office/word/2010/wordprocessingGroup" xmlns:wpi="http://schemas.microsoft.com/office/word/2010/wordprocessingInk" xmlns:wne="http://schemas.microsoft.com/office/word/2006/wordml" xmlns:wps="http://schemas.microsoft.com/office/word/2010/wordprocessingShape" mc:Ignorable="w14 w15 w16se w16cid w16 w16cex w16sdtdh wp14">
+<w:footnotes xmlns:wpc="http://schemas.microsoft.com/office/word/2010/wordprocessingCanvas" xmlns:cx="http://schemas.microsoft.com/office/drawing/2014/chartex" xmlns:cx1="http://schemas.microsoft.com/office/drawing/2015/9/8/chartex" xmlns:cx2="http://schemas.microsoft.com/office/drawing/2015/10/21/chartex" xmlns:cx3="http://schemas.microsoft.com/office/drawing/2016/5/9/chartex" xmlns:cx4="http://schemas.microsoft.com/office/drawing/2016/5/10/chartex" xmlns:cx5="http://schemas.microsoft.com/office/drawing/2016/5/11/chartex" xmlns:cx6="http://schemas.microsoft.com/office/drawing/2016/5/12/chartex" xmlns:cx7="http://schemas.microsoft.com/office/drawing/2016/5/13/chartex" xmlns:cx8="http://schemas.microsoft.com/office/drawing/2016/5/14/chartex" xmlns:mc="http://schemas.openxmlformats.org/markup-compatibility/2006" xmlns:aink="http://schemas.microsoft.com/office/drawing/2016/ink" xmlns:am3d="http://schemas.microsoft.com/office/drawing/2017/model3d" xmlns:o="urn:schemas-microsoft-com:office:office" xmlns:oel="http://schemas.microsoft.com/office/2019/extlst" xmlns:r="http://schemas.openxmlformats.org/officeDocument/2006/relationships" xmlns:m="http://schemas.openxmlformats.org/officeDocument/2006/math" xmlns:v="urn:schemas-microsoft-com:vml" xmlns:wp14="http://schemas.microsoft.com/office/word/2010/wordprocessingDrawing" xmlns:wp="http://schemas.openxmlformats.org/drawingml/2006/wordprocessingDrawing" xmlns:w10="urn:schemas-microsoft-com:office:word" xmlns:w="http://schemas.openxmlformats.org/wordprocessingml/2006/main" xmlns:w14="http://schemas.microsoft.com/office/word/2010/wordml" xmlns:w15="http://schemas.microsoft.com/office/word/2012/wordml" xmlns:w16cex="http://schemas.microsoft.com/office/word/2018/wordml/cex" xmlns:w16cid="http://schemas.microsoft.com/office/word/2016/wordml/cid" xmlns:w16="http://schemas.microsoft.com/office/word/2018/wordml" xmlns:w16du="http://schemas.microsoft.com/office/word/2023/wordml/word16du" xmlns:w16sdtdh="http://schemas.microsoft.com/office/word/2020/wordml/sdtdatahash" xmlns:w16se="http://schemas.microsoft.com/office/word/2015/wordml/symex" xmlns:wpg="http://schemas.microsoft.com/office/word/2010/wordprocessingGroup" xmlns:wpi="http://schemas.microsoft.com/office/word/2010/wordprocessingInk" xmlns:wne="http://schemas.microsoft.com/office/word/2006/wordml" xmlns:wps="http://schemas.microsoft.com/office/word/2010/wordprocessingShape" mc:Ignorable="w14 w15 w16se w16cid w16 w16cex w16sdtdh w16du wp14">
   <w:footnote w:type="separator" w:id="-1">
     <w:p>
       <w:r>
@@ -881,17 +891,7 @@
 </file>
 
 <file path=word/header1.xml><?xml version="1.0" encoding="utf-8"?>
-<w:hdr xmlns:wpc="http://schemas.microsoft.com/office/word/2010/wordprocessingCanvas" xmlns:cx="http://schemas.microsoft.com/office/drawing/2014/chartex" xmlns:cx1="http://schemas.microsoft.com/office/drawing/2015/9/8/chartex" xmlns:cx2="http://schemas.microsoft.com/office/drawing/2015/10/21/chartex" xmlns:cx3="http://schemas.microsoft.com/office/drawing/2016/5/9/chartex" xmlns:cx4="http://schemas.microsoft.com/office/drawing/2016/5/10/chartex" xmlns:cx5="http://schemas.microsoft.com/office/drawing/2016/5/11/chartex" xmlns:cx6="http://schemas.microsoft.com/office/drawing/2016/5/12/chartex" xmlns:cx7="http://schemas.microsoft.com/office/drawing/2016/5/13/chartex" xmlns:cx8="http://schemas.microsoft.com/office/drawing/2016/5/14/chartex" xmlns:mc="http://schemas.openxmlformats.org/markup-compatibility/2006" xmlns:aink="http://schemas.microsoft.com/office/drawing/2016/ink" xmlns:am3d="http://schemas.microsoft.com/office/drawing/2017/model3d" xmlns:o="urn:schemas-microsoft-com:office:office" xmlns:r="http://schemas.openxmlformats.org/officeDocument/2006/relationships" xmlns:m="http://schemas.openxmlformats.org/officeDocument/2006/math" xmlns:v="urn:schemas-microsoft-com:vml" xmlns:wp14="http://schemas.microsoft.com/office/word/2010/wordprocessingDrawing" xmlns:wp="http://schemas.openxmlformats.org/drawingml/2006/wordprocessingDrawing" xmlns:w10="urn:schemas-microsoft-com:office:word" xmlns:w="http://schemas.openxmlformats.org/wordprocessingml/2006/main" xmlns:w14="http://schemas.microsoft.com/office/word/2010/wordml" xmlns:w15="http://schemas.microsoft.com/office/word/2012/wordml" xmlns:w16cex="http://schemas.microsoft.com/office/word/2018/wordml/cex" xmlns:w16cid="http://schemas.microsoft.com/office/word/2016/wordml/cid" xmlns:w16="http://schemas.microsoft.com/office/word/2018/wordml" xmlns:w16sdtdh="http://schemas.microsoft.com/office/word/2020/wordml/sdtdatahash" xmlns:w16se="http://schemas.microsoft.com/office/word/2015/wordml/symex" xmlns:wpg="http://schemas.microsoft.com/office/word/2010/wordprocessingGroup" xmlns:wpi="http://schemas.microsoft.com/office/word/2010/wordprocessingInk" xmlns:wne="http://schemas.microsoft.com/office/word/2006/wordml" xmlns:wps="http://schemas.microsoft.com/office/word/2010/wordprocessingShape" mc:Ignorable="w14 w15 w16se w16cid w16 w16cex w16sdtdh wp14">
-  <w:p>
-    <w:pPr>
-      <w:pStyle w:val="Header"/>
-    </w:pPr>
-  </w:p>
-</w:hdr>
-</file>
-
-<file path=word/header2.xml><?xml version="1.0" encoding="utf-8"?>
-<w:hdr xmlns:wpc="http://schemas.microsoft.com/office/word/2010/wordprocessingCanvas" xmlns:cx="http://schemas.microsoft.com/office/drawing/2014/chartex" xmlns:cx1="http://schemas.microsoft.com/office/drawing/2015/9/8/chartex" xmlns:cx2="http://schemas.microsoft.com/office/drawing/2015/10/21/chartex" xmlns:cx3="http://schemas.microsoft.com/office/drawing/2016/5/9/chartex" xmlns:cx4="http://schemas.microsoft.com/office/drawing/2016/5/10/chartex" xmlns:cx5="http://schemas.microsoft.com/office/drawing/2016/5/11/chartex" xmlns:cx6="http://schemas.microsoft.com/office/drawing/2016/5/12/chartex" xmlns:cx7="http://schemas.microsoft.com/office/drawing/2016/5/13/chartex" xmlns:cx8="http://schemas.microsoft.com/office/drawing/2016/5/14/chartex" xmlns:mc="http://schemas.openxmlformats.org/markup-compatibility/2006" xmlns:aink="http://schemas.microsoft.com/office/drawing/2016/ink" xmlns:am3d="http://schemas.microsoft.com/office/drawing/2017/model3d" xmlns:o="urn:schemas-microsoft-com:office:office" xmlns:r="http://schemas.openxmlformats.org/officeDocument/2006/relationships" xmlns:m="http://schemas.openxmlformats.org/officeDocument/2006/math" xmlns:v="urn:schemas-microsoft-com:vml" xmlns:wp14="http://schemas.microsoft.com/office/word/2010/wordprocessingDrawing" xmlns:wp="http://schemas.openxmlformats.org/drawingml/2006/wordprocessingDrawing" xmlns:w10="urn:schemas-microsoft-com:office:word" xmlns:w="http://schemas.openxmlformats.org/wordprocessingml/2006/main" xmlns:w14="http://schemas.microsoft.com/office/word/2010/wordml" xmlns:w15="http://schemas.microsoft.com/office/word/2012/wordml" xmlns:w16cex="http://schemas.microsoft.com/office/word/2018/wordml/cex" xmlns:w16cid="http://schemas.microsoft.com/office/word/2016/wordml/cid" xmlns:w16="http://schemas.microsoft.com/office/word/2018/wordml" xmlns:w16sdtdh="http://schemas.microsoft.com/office/word/2020/wordml/sdtdatahash" xmlns:w16se="http://schemas.microsoft.com/office/word/2015/wordml/symex" xmlns:wpg="http://schemas.microsoft.com/office/word/2010/wordprocessingGroup" xmlns:wpi="http://schemas.microsoft.com/office/word/2010/wordprocessingInk" xmlns:wne="http://schemas.microsoft.com/office/word/2006/wordml" xmlns:wps="http://schemas.microsoft.com/office/word/2010/wordprocessingShape" mc:Ignorable="w14 w15 w16se w16cid w16 w16cex w16sdtdh wp14">
+<w:hdr xmlns:wpc="http://schemas.microsoft.com/office/word/2010/wordprocessingCanvas" xmlns:cx="http://schemas.microsoft.com/office/drawing/2014/chartex" xmlns:cx1="http://schemas.microsoft.com/office/drawing/2015/9/8/chartex" xmlns:cx2="http://schemas.microsoft.com/office/drawing/2015/10/21/chartex" xmlns:cx3="http://schemas.microsoft.com/office/drawing/2016/5/9/chartex" xmlns:cx4="http://schemas.microsoft.com/office/drawing/2016/5/10/chartex" xmlns:cx5="http://schemas.microsoft.com/office/drawing/2016/5/11/chartex" xmlns:cx6="http://schemas.microsoft.com/office/drawing/2016/5/12/chartex" xmlns:cx7="http://schemas.microsoft.com/office/drawing/2016/5/13/chartex" xmlns:cx8="http://schemas.microsoft.com/office/drawing/2016/5/14/chartex" xmlns:mc="http://schemas.openxmlformats.org/markup-compatibility/2006" xmlns:aink="http://schemas.microsoft.com/office/drawing/2016/ink" xmlns:am3d="http://schemas.microsoft.com/office/drawing/2017/model3d" xmlns:o="urn:schemas-microsoft-com:office:office" xmlns:oel="http://schemas.microsoft.com/office/2019/extlst" xmlns:r="http://schemas.openxmlformats.org/officeDocument/2006/relationships" xmlns:m="http://schemas.openxmlformats.org/officeDocument/2006/math" xmlns:v="urn:schemas-microsoft-com:vml" xmlns:wp14="http://schemas.microsoft.com/office/word/2010/wordprocessingDrawing" xmlns:wp="http://schemas.openxmlformats.org/drawingml/2006/wordprocessingDrawing" xmlns:w10="urn:schemas-microsoft-com:office:word" xmlns:w="http://schemas.openxmlformats.org/wordprocessingml/2006/main" xmlns:w14="http://schemas.microsoft.com/office/word/2010/wordml" xmlns:w15="http://schemas.microsoft.com/office/word/2012/wordml" xmlns:w16cex="http://schemas.microsoft.com/office/word/2018/wordml/cex" xmlns:w16cid="http://schemas.microsoft.com/office/word/2016/wordml/cid" xmlns:w16="http://schemas.microsoft.com/office/word/2018/wordml" xmlns:w16du="http://schemas.microsoft.com/office/word/2023/wordml/word16du" xmlns:w16sdtdh="http://schemas.microsoft.com/office/word/2020/wordml/sdtdatahash" xmlns:w16se="http://schemas.microsoft.com/office/word/2015/wordml/symex" xmlns:wpg="http://schemas.microsoft.com/office/word/2010/wordprocessingGroup" xmlns:wpi="http://schemas.microsoft.com/office/word/2010/wordprocessingInk" xmlns:wne="http://schemas.microsoft.com/office/word/2006/wordml" xmlns:wps="http://schemas.microsoft.com/office/word/2010/wordprocessingShape" mc:Ignorable="w14 w15 w16se w16cid w16 w16cex w16sdtdh w16du wp14">
   <w:tbl>
     <w:tblPr>
       <w:tblStyle w:val="TableGrid"/>
@@ -924,7 +924,6 @@
           <w:pPr>
             <w:pStyle w:val="Heading1"/>
             <w:spacing w:before="0" w:after="0"/>
-            <w:outlineLvl w:val="0"/>
           </w:pPr>
           <w:r>
             <w:rPr>
@@ -1450,18 +1449,8 @@
 </w:hdr>
 </file>
 
-<file path=word/header3.xml><?xml version="1.0" encoding="utf-8"?>
-<w:hdr xmlns:wpc="http://schemas.microsoft.com/office/word/2010/wordprocessingCanvas" xmlns:cx="http://schemas.microsoft.com/office/drawing/2014/chartex" xmlns:cx1="http://schemas.microsoft.com/office/drawing/2015/9/8/chartex" xmlns:cx2="http://schemas.microsoft.com/office/drawing/2015/10/21/chartex" xmlns:cx3="http://schemas.microsoft.com/office/drawing/2016/5/9/chartex" xmlns:cx4="http://schemas.microsoft.com/office/drawing/2016/5/10/chartex" xmlns:cx5="http://schemas.microsoft.com/office/drawing/2016/5/11/chartex" xmlns:cx6="http://schemas.microsoft.com/office/drawing/2016/5/12/chartex" xmlns:cx7="http://schemas.microsoft.com/office/drawing/2016/5/13/chartex" xmlns:cx8="http://schemas.microsoft.com/office/drawing/2016/5/14/chartex" xmlns:mc="http://schemas.openxmlformats.org/markup-compatibility/2006" xmlns:aink="http://schemas.microsoft.com/office/drawing/2016/ink" xmlns:am3d="http://schemas.microsoft.com/office/drawing/2017/model3d" xmlns:o="urn:schemas-microsoft-com:office:office" xmlns:r="http://schemas.openxmlformats.org/officeDocument/2006/relationships" xmlns:m="http://schemas.openxmlformats.org/officeDocument/2006/math" xmlns:v="urn:schemas-microsoft-com:vml" xmlns:wp14="http://schemas.microsoft.com/office/word/2010/wordprocessingDrawing" xmlns:wp="http://schemas.openxmlformats.org/drawingml/2006/wordprocessingDrawing" xmlns:w10="urn:schemas-microsoft-com:office:word" xmlns:w="http://schemas.openxmlformats.org/wordprocessingml/2006/main" xmlns:w14="http://schemas.microsoft.com/office/word/2010/wordml" xmlns:w15="http://schemas.microsoft.com/office/word/2012/wordml" xmlns:w16cex="http://schemas.microsoft.com/office/word/2018/wordml/cex" xmlns:w16cid="http://schemas.microsoft.com/office/word/2016/wordml/cid" xmlns:w16="http://schemas.microsoft.com/office/word/2018/wordml" xmlns:w16sdtdh="http://schemas.microsoft.com/office/word/2020/wordml/sdtdatahash" xmlns:w16se="http://schemas.microsoft.com/office/word/2015/wordml/symex" xmlns:wpg="http://schemas.microsoft.com/office/word/2010/wordprocessingGroup" xmlns:wpi="http://schemas.microsoft.com/office/word/2010/wordprocessingInk" xmlns:wne="http://schemas.microsoft.com/office/word/2006/wordml" xmlns:wps="http://schemas.microsoft.com/office/word/2010/wordprocessingShape" mc:Ignorable="w14 w15 w16se w16cid w16 w16cex w16sdtdh wp14">
-  <w:p>
-    <w:pPr>
-      <w:pStyle w:val="Header"/>
-    </w:pPr>
-  </w:p>
-</w:hdr>
-</file>
-
 <file path=word/styles.xml><?xml version="1.0" encoding="utf-8"?>
-<w:styles xmlns:mc="http://schemas.openxmlformats.org/markup-compatibility/2006" xmlns:r="http://schemas.openxmlformats.org/officeDocument/2006/relationships" xmlns:w="http://schemas.openxmlformats.org/wordprocessingml/2006/main" xmlns:w14="http://schemas.microsoft.com/office/word/2010/wordml" xmlns:w15="http://schemas.microsoft.com/office/word/2012/wordml" xmlns:w16cex="http://schemas.microsoft.com/office/word/2018/wordml/cex" xmlns:w16cid="http://schemas.microsoft.com/office/word/2016/wordml/cid" xmlns:w16="http://schemas.microsoft.com/office/word/2018/wordml" xmlns:w16sdtdh="http://schemas.microsoft.com/office/word/2020/wordml/sdtdatahash" xmlns:w16se="http://schemas.microsoft.com/office/word/2015/wordml/symex" mc:Ignorable="w14 w15 w16se w16cid w16 w16cex w16sdtdh">
+<w:styles xmlns:mc="http://schemas.openxmlformats.org/markup-compatibility/2006" xmlns:r="http://schemas.openxmlformats.org/officeDocument/2006/relationships" xmlns:w="http://schemas.openxmlformats.org/wordprocessingml/2006/main" xmlns:w14="http://schemas.microsoft.com/office/word/2010/wordml" xmlns:w15="http://schemas.microsoft.com/office/word/2012/wordml" xmlns:w16cex="http://schemas.microsoft.com/office/word/2018/wordml/cex" xmlns:w16cid="http://schemas.microsoft.com/office/word/2016/wordml/cid" xmlns:w16="http://schemas.microsoft.com/office/word/2018/wordml" xmlns:w16du="http://schemas.microsoft.com/office/word/2023/wordml/word16du" xmlns:w16sdtdh="http://schemas.microsoft.com/office/word/2020/wordml/sdtdatahash" xmlns:w16se="http://schemas.microsoft.com/office/word/2015/wordml/symex" mc:Ignorable="w14 w15 w16se w16cid w16 w16cex w16sdtdh w16du">
   <w:docDefaults>
     <w:rPrDefault>
       <w:rPr>
@@ -2077,17 +2066,17 @@
     <w:name w:val="Health Gateway Export Table"/>
     <w:basedOn w:val="TableNormal"/>
     <w:uiPriority w:val="99"/>
-    <w:rsid w:val="00D6614B"/>
+    <w:rsid w:val="009D7421"/>
     <w:pPr>
       <w:spacing w:after="0" w:line="240" w:lineRule="auto"/>
     </w:pPr>
     <w:rPr>
       <w:rFonts w:ascii="BC Sans" w:hAnsi="BC Sans"/>
-      <w:color w:val="606060"/>
       <w:sz w:val="14"/>
     </w:rPr>
     <w:tblPr>
       <w:tblStyleRowBandSize w:val="1"/>
+      <w:tblStyleColBandSize w:val="1"/>
       <w:tblBorders>
         <w:top w:val="single" w:sz="4" w:space="0" w:color="AEAAAA"/>
         <w:bottom w:val="single" w:sz="4" w:space="0" w:color="AEAAAA"/>
@@ -2101,6 +2090,7 @@
       </w:tblCellMar>
     </w:tblPr>
     <w:tcPr>
+      <w:shd w:val="clear" w:color="auto" w:fill="auto"/>
       <w:vAlign w:val="center"/>
     </w:tcPr>
     <w:tblStylePr w:type="firstRow">
@@ -2110,10 +2100,18 @@
       </w:rPr>
     </w:tblStylePr>
     <w:tblStylePr w:type="band1Horz">
+      <w:rPr>
+        <w:color w:val="auto"/>
+      </w:rPr>
       <w:tblPr/>
       <w:tcPr>
-        <w:shd w:val="clear" w:color="auto" w:fill="E7E6E6"/>
+        <w:shd w:val="clear" w:color="auto" w:fill="F2F2F2" w:themeFill="background1" w:themeFillShade="F2"/>
       </w:tcPr>
+    </w:tblStylePr>
+    <w:tblStylePr w:type="band2Horz">
+      <w:rPr>
+        <w:color w:val="auto"/>
+      </w:rPr>
     </w:tblStylePr>
   </w:style>
 </w:styles>

</xml_diff>